<commit_message>
Creating better explanatory figures, checking models
</commit_message>
<xml_diff>
--- a/GAM Models/Cleaned_Best_Models_12_16_2021.docx
+++ b/GAM Models/Cleaned_Best_Models_12_16_2021.docx
@@ -2070,7 +2070,13 @@
               <w:rPr>
                 <w:rFonts w:ascii="Times New Roman" w:hAnsi="Times New Roman" w:cs="Times New Roman"/>
               </w:rPr>
-              <w:t>31.51</w:t>
+              <w:t>3</w:t>
+            </w:r>
+            <w:r>
+              <w:rPr>
+                <w:rFonts w:ascii="Times New Roman" w:hAnsi="Times New Roman" w:cs="Times New Roman"/>
+              </w:rPr>
+              <w:t>0.67</w:t>
             </w:r>
           </w:p>
         </w:tc>
@@ -5450,15 +5456,7 @@
                               </w:rPr>
                             </w:pPr>
                             <w:r>
-                              <w:t xml:space="preserve">Additive </w:t>
-                            </w:r>
-                            <w:proofErr w:type="gramStart"/>
-                            <w:r>
-                              <w:t>temp</w:t>
-                            </w:r>
-                            <w:proofErr w:type="gramEnd"/>
-                            <w:r>
-                              <w:t xml:space="preserve"> model: </w:t>
+                              <w:t xml:space="preserve">Additive temp model: </w:t>
                             </w:r>
                             <w:r>
                               <w:t>Deviance explained 61.</w:t>
@@ -5512,15 +5510,7 @@
                         </w:rPr>
                       </w:pPr>
                       <w:r>
-                        <w:t xml:space="preserve">Additive </w:t>
-                      </w:r>
-                      <w:proofErr w:type="gramStart"/>
-                      <w:r>
-                        <w:t>temp</w:t>
-                      </w:r>
-                      <w:proofErr w:type="gramEnd"/>
-                      <w:r>
-                        <w:t xml:space="preserve"> model: </w:t>
+                        <w:t xml:space="preserve">Additive temp model: </w:t>
                       </w:r>
                       <w:r>
                         <w:t>Deviance explained 61.</w:t>

</xml_diff>

<commit_message>
Working on other thesis materials, improving some code
</commit_message>
<xml_diff>
--- a/GAM Models/Cleaned_Best_Models_12_16_2021.docx
+++ b/GAM Models/Cleaned_Best_Models_12_16_2021.docx
@@ -637,19 +637,7 @@
                       <w:rPr>
                         <w:rFonts w:ascii="Cambria Math" w:hAnsi="Cambria Math" w:cs="Times New Roman"/>
                       </w:rPr>
-                      <m:t>l</m:t>
-                    </m:r>
-                    <m:r>
-                      <w:rPr>
-                        <w:rFonts w:ascii="Cambria Math" w:hAnsi="Cambria Math" w:cs="Times New Roman"/>
-                      </w:rPr>
-                      <m:t>og</m:t>
-                    </m:r>
-                    <m:r>
-                      <w:rPr>
-                        <w:rFonts w:ascii="Cambria Math" w:hAnsi="Cambria Math" w:cs="Times New Roman"/>
-                      </w:rPr>
-                      <m:t>(Catch per 10</m:t>
+                      <m:t>log(Catch per 10</m:t>
                     </m:r>
                     <m:sSup>
                       <m:sSupPr>
@@ -1067,19 +1055,7 @@
                       <w:rPr>
                         <w:rFonts w:ascii="Cambria Math" w:hAnsi="Cambria Math" w:cs="Times New Roman"/>
                       </w:rPr>
-                      <m:t>l</m:t>
-                    </m:r>
-                    <m:r>
-                      <w:rPr>
-                        <w:rFonts w:ascii="Cambria Math" w:hAnsi="Cambria Math" w:cs="Times New Roman"/>
-                      </w:rPr>
-                      <m:t>og</m:t>
-                    </m:r>
-                    <m:r>
-                      <w:rPr>
-                        <w:rFonts w:ascii="Cambria Math" w:hAnsi="Cambria Math" w:cs="Times New Roman"/>
-                      </w:rPr>
-                      <m:t>(Catch per 10</m:t>
+                      <m:t>log(Catch per 10</m:t>
                     </m:r>
                     <m:sSup>
                       <m:sSupPr>
@@ -1720,6 +1696,19 @@
                 <w:rFonts w:ascii="Times New Roman" w:hAnsi="Times New Roman" w:cs="Times New Roman"/>
               </w:rPr>
             </w:pPr>
+            <w:r>
+              <w:rPr>
+                <w:rFonts w:ascii="Times New Roman" w:hAnsi="Times New Roman" w:cs="Times New Roman"/>
+              </w:rPr>
+              <w:t>0.096</w:t>
+            </w:r>
+            <w:r>
+              <w:rPr>
+                <w:rFonts w:ascii="Times New Roman" w:hAnsi="Times New Roman" w:cs="Times New Roman"/>
+                <w:vertAlign w:val="superscript"/>
+              </w:rPr>
+              <w:t>2</w:t>
+            </w:r>
           </w:p>
         </w:tc>
         <w:tc>
@@ -1764,6 +1753,19 @@
                 <w:rFonts w:ascii="Times New Roman" w:hAnsi="Times New Roman" w:cs="Times New Roman"/>
               </w:rPr>
             </w:pPr>
+            <w:r>
+              <w:rPr>
+                <w:rFonts w:ascii="Times New Roman" w:hAnsi="Times New Roman" w:cs="Times New Roman"/>
+              </w:rPr>
+              <w:t>312.89</w:t>
+            </w:r>
+            <w:r>
+              <w:rPr>
+                <w:rFonts w:ascii="Times New Roman" w:hAnsi="Times New Roman" w:cs="Times New Roman"/>
+                <w:vertAlign w:val="superscript"/>
+              </w:rPr>
+              <w:t>2</w:t>
+            </w:r>
           </w:p>
         </w:tc>
         <w:tc>
@@ -1889,19 +1891,7 @@
                       <w:rPr>
                         <w:rFonts w:ascii="Cambria Math" w:hAnsi="Cambria Math" w:cs="Times New Roman"/>
                       </w:rPr>
-                      <m:t>l</m:t>
-                    </m:r>
-                    <m:r>
-                      <w:rPr>
-                        <w:rFonts w:ascii="Cambria Math" w:hAnsi="Cambria Math" w:cs="Times New Roman"/>
-                      </w:rPr>
-                      <m:t>og</m:t>
-                    </m:r>
-                    <m:r>
-                      <w:rPr>
-                        <w:rFonts w:ascii="Cambria Math" w:hAnsi="Cambria Math" w:cs="Times New Roman"/>
-                      </w:rPr>
-                      <m:t>(Catch per 10</m:t>
+                      <m:t>log(Catch per 10</m:t>
                     </m:r>
                     <m:sSup>
                       <m:sSupPr>
@@ -2125,10 +2115,20 @@
             <w:pPr>
               <w:jc w:val="center"/>
               <w:cnfStyle w:val="000000000000" w:firstRow="0" w:lastRow="0" w:firstColumn="0" w:lastColumn="0" w:oddVBand="0" w:evenVBand="0" w:oddHBand="0" w:evenHBand="0" w:firstRowFirstColumn="0" w:firstRowLastColumn="0" w:lastRowFirstColumn="0" w:lastRowLastColumn="0"/>
-              <w:rPr>
-                <w:rFonts w:ascii="Times New Roman" w:hAnsi="Times New Roman" w:cs="Times New Roman"/>
-              </w:rPr>
             </w:pPr>
+            <w:r>
+              <w:rPr>
+                <w:rFonts w:ascii="Times New Roman" w:hAnsi="Times New Roman" w:cs="Times New Roman"/>
+              </w:rPr>
+              <w:t>0.019</w:t>
+            </w:r>
+            <w:r>
+              <w:rPr>
+                <w:rFonts w:ascii="Times New Roman" w:hAnsi="Times New Roman" w:cs="Times New Roman"/>
+                <w:vertAlign w:val="superscript"/>
+              </w:rPr>
+              <w:t>3</w:t>
+            </w:r>
           </w:p>
         </w:tc>
         <w:tc>
@@ -2173,6 +2173,19 @@
                 <w:rFonts w:ascii="Times New Roman" w:hAnsi="Times New Roman" w:cs="Times New Roman"/>
               </w:rPr>
             </w:pPr>
+            <w:r>
+              <w:rPr>
+                <w:rFonts w:ascii="Times New Roman" w:hAnsi="Times New Roman" w:cs="Times New Roman"/>
+              </w:rPr>
+              <w:t>76.40</w:t>
+            </w:r>
+            <w:r>
+              <w:rPr>
+                <w:rFonts w:ascii="Times New Roman" w:hAnsi="Times New Roman" w:cs="Times New Roman"/>
+                <w:vertAlign w:val="superscript"/>
+              </w:rPr>
+              <w:t>3</w:t>
+            </w:r>
           </w:p>
         </w:tc>
         <w:tc>
@@ -2290,19 +2303,7 @@
                       <w:rPr>
                         <w:rFonts w:ascii="Cambria Math" w:hAnsi="Cambria Math" w:cs="Times New Roman"/>
                       </w:rPr>
-                      <m:t>l</m:t>
-                    </m:r>
-                    <m:r>
-                      <w:rPr>
-                        <w:rFonts w:ascii="Cambria Math" w:hAnsi="Cambria Math" w:cs="Times New Roman"/>
-                      </w:rPr>
-                      <m:t>og</m:t>
-                    </m:r>
-                    <m:r>
-                      <w:rPr>
-                        <w:rFonts w:ascii="Cambria Math" w:hAnsi="Cambria Math" w:cs="Times New Roman"/>
-                      </w:rPr>
-                      <m:t>(Catch per 10</m:t>
+                      <m:t>log(Catch per 10</m:t>
                     </m:r>
                     <m:sSup>
                       <m:sSupPr>
@@ -2518,6 +2519,19 @@
                 <w:rFonts w:ascii="Times New Roman" w:hAnsi="Times New Roman" w:cs="Times New Roman"/>
               </w:rPr>
             </w:pPr>
+            <w:r>
+              <w:rPr>
+                <w:rFonts w:ascii="Times New Roman" w:hAnsi="Times New Roman" w:cs="Times New Roman"/>
+              </w:rPr>
+              <w:t>0.007</w:t>
+            </w:r>
+            <w:r>
+              <w:rPr>
+                <w:rFonts w:ascii="Times New Roman" w:hAnsi="Times New Roman" w:cs="Times New Roman"/>
+                <w:vertAlign w:val="superscript"/>
+              </w:rPr>
+              <w:t>3</w:t>
+            </w:r>
           </w:p>
         </w:tc>
         <w:tc>
@@ -2568,6 +2582,19 @@
                 <w:rFonts w:ascii="Times New Roman" w:hAnsi="Times New Roman" w:cs="Times New Roman"/>
               </w:rPr>
             </w:pPr>
+            <w:r>
+              <w:rPr>
+                <w:rFonts w:ascii="Times New Roman" w:hAnsi="Times New Roman" w:cs="Times New Roman"/>
+              </w:rPr>
+              <w:t>20.89</w:t>
+            </w:r>
+            <w:r>
+              <w:rPr>
+                <w:rFonts w:ascii="Times New Roman" w:hAnsi="Times New Roman" w:cs="Times New Roman"/>
+                <w:vertAlign w:val="superscript"/>
+              </w:rPr>
+              <w:t>3</w:t>
+            </w:r>
           </w:p>
         </w:tc>
         <w:tc>
@@ -2692,19 +2719,7 @@
                       <w:rPr>
                         <w:rFonts w:ascii="Cambria Math" w:hAnsi="Cambria Math" w:cs="Times New Roman"/>
                       </w:rPr>
-                      <m:t>l</m:t>
-                    </m:r>
-                    <m:r>
-                      <w:rPr>
-                        <w:rFonts w:ascii="Cambria Math" w:hAnsi="Cambria Math" w:cs="Times New Roman"/>
-                      </w:rPr>
-                      <m:t>og</m:t>
-                    </m:r>
-                    <m:r>
-                      <w:rPr>
-                        <w:rFonts w:ascii="Cambria Math" w:hAnsi="Cambria Math" w:cs="Times New Roman"/>
-                      </w:rPr>
-                      <m:t>(Catch per 10</m:t>
+                      <m:t>log(Catch per 10</m:t>
                     </m:r>
                     <m:sSup>
                       <m:sSupPr>
@@ -2920,6 +2935,19 @@
                 <w:rFonts w:ascii="Times New Roman" w:hAnsi="Times New Roman" w:cs="Times New Roman"/>
               </w:rPr>
             </w:pPr>
+            <w:r>
+              <w:rPr>
+                <w:rFonts w:ascii="Times New Roman" w:hAnsi="Times New Roman" w:cs="Times New Roman"/>
+              </w:rPr>
+              <w:t>0.071</w:t>
+            </w:r>
+            <w:r>
+              <w:rPr>
+                <w:rFonts w:ascii="Times New Roman" w:hAnsi="Times New Roman" w:cs="Times New Roman"/>
+                <w:vertAlign w:val="superscript"/>
+              </w:rPr>
+              <w:t>4</w:t>
+            </w:r>
           </w:p>
         </w:tc>
         <w:tc>
@@ -2964,6 +2992,19 @@
                 <w:rFonts w:ascii="Times New Roman" w:hAnsi="Times New Roman" w:cs="Times New Roman"/>
               </w:rPr>
             </w:pPr>
+            <w:r>
+              <w:rPr>
+                <w:rFonts w:ascii="Times New Roman" w:hAnsi="Times New Roman" w:cs="Times New Roman"/>
+              </w:rPr>
+              <w:t>190.36</w:t>
+            </w:r>
+            <w:r>
+              <w:rPr>
+                <w:rFonts w:ascii="Times New Roman" w:hAnsi="Times New Roman" w:cs="Times New Roman"/>
+                <w:vertAlign w:val="superscript"/>
+              </w:rPr>
+              <w:t>4</w:t>
+            </w:r>
           </w:p>
         </w:tc>
         <w:tc>
@@ -3091,19 +3132,7 @@
                       <w:rPr>
                         <w:rFonts w:ascii="Cambria Math" w:hAnsi="Cambria Math" w:cs="Times New Roman"/>
                       </w:rPr>
-                      <m:t>l</m:t>
-                    </m:r>
-                    <m:r>
-                      <w:rPr>
-                        <w:rFonts w:ascii="Cambria Math" w:hAnsi="Cambria Math" w:cs="Times New Roman"/>
-                      </w:rPr>
-                      <m:t>og</m:t>
-                    </m:r>
-                    <m:r>
-                      <w:rPr>
-                        <w:rFonts w:ascii="Cambria Math" w:hAnsi="Cambria Math" w:cs="Times New Roman"/>
-                      </w:rPr>
-                      <m:t>(Catch per 10</m:t>
+                      <m:t>log(Catch per 10</m:t>
                     </m:r>
                     <m:sSup>
                       <m:sSupPr>
@@ -3215,13 +3244,7 @@
                   <w:rPr>
                     <w:rFonts w:ascii="Cambria Math" w:hAnsi="Cambria Math" w:cs="Times New Roman"/>
                   </w:rPr>
-                  <m:t>+</m:t>
-                </m:r>
-                <m:r>
-                  <w:rPr>
-                    <w:rFonts w:ascii="Cambria Math" w:hAnsi="Cambria Math" w:cs="Times New Roman"/>
-                  </w:rPr>
-                  <m:t>s</m:t>
+                  <m:t>+s</m:t>
                 </m:r>
                 <m:d>
                   <m:dPr>
@@ -3237,13 +3260,7 @@
                       <w:rPr>
                         <w:rFonts w:ascii="Cambria Math" w:hAnsi="Cambria Math" w:cs="Times New Roman"/>
                       </w:rPr>
-                      <m:t>doy</m:t>
-                    </m:r>
-                    <m:r>
-                      <w:rPr>
-                        <w:rFonts w:ascii="Cambria Math" w:hAnsi="Cambria Math" w:cs="Times New Roman"/>
-                      </w:rPr>
-                      <m:t>, by=threshold regional SST</m:t>
+                      <m:t>doy, by=threshold regional SST</m:t>
                     </m:r>
                   </m:e>
                 </m:d>
@@ -3343,6 +3360,19 @@
                 <w:rFonts w:ascii="Times New Roman" w:hAnsi="Times New Roman" w:cs="Times New Roman"/>
               </w:rPr>
             </w:pPr>
+            <w:r>
+              <w:rPr>
+                <w:rFonts w:ascii="Times New Roman" w:hAnsi="Times New Roman" w:cs="Times New Roman"/>
+              </w:rPr>
+              <w:t>0.011</w:t>
+            </w:r>
+            <w:r>
+              <w:rPr>
+                <w:rFonts w:ascii="Times New Roman" w:hAnsi="Times New Roman" w:cs="Times New Roman"/>
+                <w:vertAlign w:val="superscript"/>
+              </w:rPr>
+              <w:t>5</w:t>
+            </w:r>
           </w:p>
         </w:tc>
         <w:tc>
@@ -3387,6 +3417,19 @@
                 <w:rFonts w:ascii="Times New Roman" w:hAnsi="Times New Roman" w:cs="Times New Roman"/>
               </w:rPr>
             </w:pPr>
+            <w:r>
+              <w:rPr>
+                <w:rFonts w:ascii="Times New Roman" w:hAnsi="Times New Roman" w:cs="Times New Roman"/>
+              </w:rPr>
+              <w:t>46.55</w:t>
+            </w:r>
+            <w:r>
+              <w:rPr>
+                <w:rFonts w:ascii="Times New Roman" w:hAnsi="Times New Roman" w:cs="Times New Roman"/>
+                <w:vertAlign w:val="superscript"/>
+              </w:rPr>
+              <w:t>5</w:t>
+            </w:r>
           </w:p>
         </w:tc>
         <w:tc>
@@ -3500,19 +3543,7 @@
                       <w:rPr>
                         <w:rFonts w:ascii="Cambria Math" w:hAnsi="Cambria Math" w:cs="Times New Roman"/>
                       </w:rPr>
-                      <m:t>l</m:t>
-                    </m:r>
-                    <m:r>
-                      <w:rPr>
-                        <w:rFonts w:ascii="Cambria Math" w:hAnsi="Cambria Math" w:cs="Times New Roman"/>
-                      </w:rPr>
-                      <m:t>og</m:t>
-                    </m:r>
-                    <m:r>
-                      <w:rPr>
-                        <w:rFonts w:ascii="Cambria Math" w:hAnsi="Cambria Math" w:cs="Times New Roman"/>
-                      </w:rPr>
-                      <m:t>(Catch per 10</m:t>
+                      <m:t>log(Catch per 10</m:t>
                     </m:r>
                     <m:sSup>
                       <m:sSupPr>
@@ -3707,7 +3738,7 @@
               <w:rPr>
                 <w:rFonts w:ascii="Times New Roman" w:hAnsi="Times New Roman" w:cs="Times New Roman"/>
               </w:rPr>
-              <w:t>0.149</w:t>
+              <w:t>0.112</w:t>
             </w:r>
           </w:p>
         </w:tc>
@@ -3726,8 +3757,28 @@
               <w:cnfStyle w:val="000000000000" w:firstRow="0" w:lastRow="0" w:firstColumn="0" w:lastColumn="0" w:oddVBand="0" w:evenVBand="0" w:oddHBand="0" w:evenHBand="0" w:firstRowFirstColumn="0" w:firstRowLastColumn="0" w:lastRowFirstColumn="0" w:lastRowLastColumn="0"/>
               <w:rPr>
                 <w:rFonts w:ascii="Times New Roman" w:hAnsi="Times New Roman" w:cs="Times New Roman"/>
+                <w:vertAlign w:val="superscript"/>
               </w:rPr>
             </w:pPr>
+            <w:r>
+              <w:rPr>
+                <w:rFonts w:ascii="Times New Roman" w:hAnsi="Times New Roman" w:cs="Times New Roman"/>
+              </w:rPr>
+              <w:t>0.0</w:t>
+            </w:r>
+            <w:r>
+              <w:rPr>
+                <w:rFonts w:ascii="Times New Roman" w:hAnsi="Times New Roman" w:cs="Times New Roman"/>
+              </w:rPr>
+              <w:t>11</w:t>
+            </w:r>
+            <w:r>
+              <w:rPr>
+                <w:rFonts w:ascii="Times New Roman" w:hAnsi="Times New Roman" w:cs="Times New Roman"/>
+                <w:vertAlign w:val="superscript"/>
+              </w:rPr>
+              <w:t>5</w:t>
+            </w:r>
           </w:p>
         </w:tc>
         <w:tc>
@@ -3752,7 +3803,7 @@
               <w:rPr>
                 <w:rFonts w:ascii="Times New Roman" w:hAnsi="Times New Roman" w:cs="Times New Roman"/>
               </w:rPr>
-              <w:t>381.28</w:t>
+              <w:t>192.76</w:t>
             </w:r>
           </w:p>
         </w:tc>
@@ -3774,6 +3825,19 @@
                 <w:rFonts w:ascii="Times New Roman" w:hAnsi="Times New Roman" w:cs="Times New Roman"/>
               </w:rPr>
             </w:pPr>
+            <w:r>
+              <w:rPr>
+                <w:rFonts w:ascii="Times New Roman" w:hAnsi="Times New Roman" w:cs="Times New Roman"/>
+              </w:rPr>
+              <w:t>58.71</w:t>
+            </w:r>
+            <w:r>
+              <w:rPr>
+                <w:rFonts w:ascii="Times New Roman" w:hAnsi="Times New Roman" w:cs="Times New Roman"/>
+                <w:vertAlign w:val="superscript"/>
+              </w:rPr>
+              <w:t>5</w:t>
+            </w:r>
           </w:p>
         </w:tc>
         <w:tc>
@@ -3798,7 +3862,13 @@
               <w:rPr>
                 <w:rFonts w:ascii="Times New Roman" w:hAnsi="Times New Roman" w:cs="Times New Roman"/>
               </w:rPr>
-              <w:t>70.9%</w:t>
+              <w:t>61.8</w:t>
+            </w:r>
+            <w:r>
+              <w:rPr>
+                <w:rFonts w:ascii="Times New Roman" w:hAnsi="Times New Roman" w:cs="Times New Roman"/>
+              </w:rPr>
+              <w:t>%</w:t>
             </w:r>
           </w:p>
         </w:tc>
@@ -3900,19 +3970,7 @@
                       <w:rPr>
                         <w:rFonts w:ascii="Cambria Math" w:hAnsi="Cambria Math" w:cs="Times New Roman"/>
                       </w:rPr>
-                      <m:t>l</m:t>
-                    </m:r>
-                    <m:r>
-                      <w:rPr>
-                        <w:rFonts w:ascii="Cambria Math" w:hAnsi="Cambria Math" w:cs="Times New Roman"/>
-                      </w:rPr>
-                      <m:t>og</m:t>
-                    </m:r>
-                    <m:r>
-                      <w:rPr>
-                        <w:rFonts w:ascii="Cambria Math" w:hAnsi="Cambria Math" w:cs="Times New Roman"/>
-                      </w:rPr>
-                      <m:t>(Catch per 10</m:t>
+                      <m:t>log(Catch per 10</m:t>
                     </m:r>
                     <m:sSup>
                       <m:sSupPr>
@@ -4122,11 +4180,25 @@
           </w:tcPr>
           <w:p>
             <w:pPr>
+              <w:jc w:val="center"/>
               <w:cnfStyle w:val="000000100000" w:firstRow="0" w:lastRow="0" w:firstColumn="0" w:lastColumn="0" w:oddVBand="0" w:evenVBand="0" w:oddHBand="1" w:evenHBand="0" w:firstRowFirstColumn="0" w:firstRowLastColumn="0" w:lastRowFirstColumn="0" w:lastRowLastColumn="0"/>
               <w:rPr>
                 <w:rFonts w:ascii="Times New Roman" w:hAnsi="Times New Roman" w:cs="Times New Roman"/>
               </w:rPr>
             </w:pPr>
+            <w:r>
+              <w:rPr>
+                <w:rFonts w:ascii="Times New Roman" w:hAnsi="Times New Roman" w:cs="Times New Roman"/>
+              </w:rPr>
+              <w:t>0.057</w:t>
+            </w:r>
+            <w:r>
+              <w:rPr>
+                <w:rFonts w:ascii="Times New Roman" w:hAnsi="Times New Roman" w:cs="Times New Roman"/>
+                <w:vertAlign w:val="superscript"/>
+              </w:rPr>
+              <w:t>6</w:t>
+            </w:r>
           </w:p>
         </w:tc>
         <w:tc>
@@ -4169,8 +4241,22 @@
               <w:cnfStyle w:val="000000100000" w:firstRow="0" w:lastRow="0" w:firstColumn="0" w:lastColumn="0" w:oddVBand="0" w:evenVBand="0" w:oddHBand="1" w:evenHBand="0" w:firstRowFirstColumn="0" w:firstRowLastColumn="0" w:lastRowFirstColumn="0" w:lastRowLastColumn="0"/>
               <w:rPr>
                 <w:rFonts w:ascii="Times New Roman" w:hAnsi="Times New Roman" w:cs="Times New Roman"/>
+                <w:vertAlign w:val="superscript"/>
               </w:rPr>
             </w:pPr>
+            <w:r>
+              <w:rPr>
+                <w:rFonts w:ascii="Times New Roman" w:hAnsi="Times New Roman" w:cs="Times New Roman"/>
+              </w:rPr>
+              <w:t>142.91</w:t>
+            </w:r>
+            <w:r>
+              <w:rPr>
+                <w:rFonts w:ascii="Times New Roman" w:hAnsi="Times New Roman" w:cs="Times New Roman"/>
+                <w:vertAlign w:val="superscript"/>
+              </w:rPr>
+              <w:t>6</w:t>
+            </w:r>
           </w:p>
         </w:tc>
         <w:tc>
@@ -4293,19 +4379,7 @@
                       <w:rPr>
                         <w:rFonts w:ascii="Cambria Math" w:hAnsi="Cambria Math" w:cs="Times New Roman"/>
                       </w:rPr>
-                      <m:t>l</m:t>
-                    </m:r>
-                    <m:r>
-                      <w:rPr>
-                        <w:rFonts w:ascii="Cambria Math" w:hAnsi="Cambria Math" w:cs="Times New Roman"/>
-                      </w:rPr>
-                      <m:t>og</m:t>
-                    </m:r>
-                    <m:r>
-                      <w:rPr>
-                        <w:rFonts w:ascii="Cambria Math" w:hAnsi="Cambria Math" w:cs="Times New Roman"/>
-                      </w:rPr>
-                      <m:t>(Catch per 10</m:t>
+                      <m:t>log(Catch per 10</m:t>
                     </m:r>
                     <m:sSup>
                       <m:sSupPr>
@@ -4519,6 +4593,19 @@
                 <w:rFonts w:ascii="Times New Roman" w:hAnsi="Times New Roman" w:cs="Times New Roman"/>
               </w:rPr>
             </w:pPr>
+            <w:r>
+              <w:rPr>
+                <w:rFonts w:ascii="Times New Roman" w:hAnsi="Times New Roman" w:cs="Times New Roman"/>
+              </w:rPr>
+              <w:t>0.046</w:t>
+            </w:r>
+            <w:r>
+              <w:rPr>
+                <w:rFonts w:ascii="Times New Roman" w:hAnsi="Times New Roman" w:cs="Times New Roman"/>
+                <w:vertAlign w:val="superscript"/>
+              </w:rPr>
+              <w:t>7</w:t>
+            </w:r>
           </w:p>
         </w:tc>
         <w:tc>
@@ -4563,6 +4650,19 @@
                 <w:rFonts w:ascii="Times New Roman" w:hAnsi="Times New Roman" w:cs="Times New Roman"/>
               </w:rPr>
             </w:pPr>
+            <w:r>
+              <w:rPr>
+                <w:rFonts w:ascii="Times New Roman" w:hAnsi="Times New Roman" w:cs="Times New Roman"/>
+              </w:rPr>
+              <w:t>118.06</w:t>
+            </w:r>
+            <w:r>
+              <w:rPr>
+                <w:rFonts w:ascii="Times New Roman" w:hAnsi="Times New Roman" w:cs="Times New Roman"/>
+                <w:vertAlign w:val="superscript"/>
+              </w:rPr>
+              <w:t>7</w:t>
+            </w:r>
           </w:p>
         </w:tc>
         <w:tc>
@@ -4625,27 +4725,36 @@
     </w:p>
     <w:p>
       <w:pPr>
-        <w:rPr>
-          <w:rFonts w:ascii="Times New Roman" w:hAnsi="Times New Roman" w:cs="Times New Roman"/>
-          <w:sz w:val="18"/>
-          <w:szCs w:val="18"/>
-        </w:rPr>
-      </w:pPr>
-      <w:r>
-        <w:rPr>
-          <w:rFonts w:ascii="Times New Roman" w:hAnsi="Times New Roman" w:cs="Times New Roman"/>
-          <w:sz w:val="18"/>
-          <w:szCs w:val="18"/>
-        </w:rPr>
-        <w:t xml:space="preserve">1. The second best-performing model for Alaska plaice eggs was the variable-coefficient geography formulation: </w:t>
-      </w:r>
-      <w:r>
-        <w:rPr>
-          <w:rFonts w:ascii="Times New Roman" w:hAnsi="Times New Roman" w:cs="Times New Roman"/>
-          <w:sz w:val="18"/>
-          <w:szCs w:val="18"/>
-        </w:rPr>
-        <w:t>(Log(Catch per 10m</w:t>
+        <w:spacing w:after="0"/>
+        <w:rPr>
+          <w:rFonts w:ascii="Times New Roman" w:hAnsi="Times New Roman" w:cs="Times New Roman"/>
+          <w:sz w:val="18"/>
+          <w:szCs w:val="18"/>
+        </w:rPr>
+      </w:pPr>
+      <w:r>
+        <w:rPr>
+          <w:rFonts w:ascii="Times New Roman" w:hAnsi="Times New Roman" w:cs="Times New Roman"/>
+          <w:sz w:val="18"/>
+          <w:szCs w:val="18"/>
+        </w:rPr>
+        <w:t>1. The second best-performing model for Alaska plaice eggs was the variable-coefficient geography formulation: (</w:t>
+      </w:r>
+      <w:r>
+        <w:rPr>
+          <w:rFonts w:ascii="Times New Roman" w:hAnsi="Times New Roman" w:cs="Times New Roman"/>
+          <w:sz w:val="18"/>
+          <w:szCs w:val="18"/>
+        </w:rPr>
+        <w:t>l</w:t>
+      </w:r>
+      <w:r>
+        <w:rPr>
+          <w:rFonts w:ascii="Times New Roman" w:hAnsi="Times New Roman" w:cs="Times New Roman"/>
+          <w:sz w:val="18"/>
+          <w:szCs w:val="18"/>
+        </w:rPr>
+        <w:t>og(Catch per 10m</w:t>
       </w:r>
       <w:r>
         <w:rPr>
@@ -4734,39 +4843,7 @@
           <w:sz w:val="18"/>
           <w:szCs w:val="18"/>
         </w:rPr>
-        <w:t>(</w:t>
-      </w:r>
-      <w:r>
-        <w:rPr>
-          <w:rFonts w:ascii="Times New Roman" w:hAnsi="Times New Roman" w:cs="Times New Roman"/>
-          <w:sz w:val="18"/>
-          <w:szCs w:val="18"/>
-        </w:rPr>
-        <w:t>lon, lat</w:t>
-      </w:r>
-      <w:r>
-        <w:rPr>
-          <w:rFonts w:ascii="Times New Roman" w:hAnsi="Times New Roman" w:cs="Times New Roman"/>
-          <w:sz w:val="18"/>
-          <w:szCs w:val="18"/>
-        </w:rPr>
-        <w:t xml:space="preserve">, by = </w:t>
-      </w:r>
-      <w:r>
-        <w:rPr>
-          <w:rFonts w:ascii="Times New Roman" w:hAnsi="Times New Roman" w:cs="Times New Roman"/>
-          <w:sz w:val="18"/>
-          <w:szCs w:val="18"/>
-        </w:rPr>
-        <w:t xml:space="preserve">variable </w:t>
-      </w:r>
-      <w:r>
-        <w:rPr>
-          <w:rFonts w:ascii="Times New Roman" w:hAnsi="Times New Roman" w:cs="Times New Roman"/>
-          <w:sz w:val="18"/>
-          <w:szCs w:val="18"/>
-        </w:rPr>
-        <w:t xml:space="preserve">regional SST) + </w:t>
+        <w:t xml:space="preserve">(lon, lat, by = variable regional SST) + </w:t>
       </w:r>
       <w:r>
         <w:rPr>
@@ -4804,6 +4881,10 @@
         <w:t>The second best-performing model for larvae was the individual additive temperature and salinity formulation:</w:t>
       </w:r>
       <w:r>
+        <w:rPr>
+          <w:sz w:val="18"/>
+          <w:szCs w:val="18"/>
+        </w:rPr>
         <w:t xml:space="preserve"> </w:t>
       </w:r>
       <w:r>
@@ -4812,23 +4893,23 @@
           <w:sz w:val="18"/>
           <w:szCs w:val="18"/>
         </w:rPr>
-        <w:t>(Log(Catch per 10m^2 )+1)=factor(year)</w:t>
-      </w:r>
-      <w:r>
-        <w:rPr>
-          <w:rFonts w:ascii="Times New Roman" w:hAnsi="Times New Roman" w:cs="Times New Roman"/>
-          <w:sz w:val="18"/>
-          <w:szCs w:val="18"/>
-        </w:rPr>
-        <w:t xml:space="preserve"> </w:t>
-      </w:r>
-      <w:r>
-        <w:rPr>
-          <w:rFonts w:ascii="Times New Roman" w:hAnsi="Times New Roman" w:cs="Times New Roman"/>
-          <w:sz w:val="18"/>
-          <w:szCs w:val="18"/>
-        </w:rPr>
-        <w:t>~ s(</w:t>
+        <w:t>(</w:t>
+      </w:r>
+      <w:r>
+        <w:rPr>
+          <w:rFonts w:ascii="Times New Roman" w:hAnsi="Times New Roman" w:cs="Times New Roman"/>
+          <w:sz w:val="18"/>
+          <w:szCs w:val="18"/>
+        </w:rPr>
+        <w:t>l</w:t>
+      </w:r>
+      <w:r>
+        <w:rPr>
+          <w:rFonts w:ascii="Times New Roman" w:hAnsi="Times New Roman" w:cs="Times New Roman"/>
+          <w:sz w:val="18"/>
+          <w:szCs w:val="18"/>
+        </w:rPr>
+        <w:t>og(Catch per 10m^2 )+1)=factor(year) ~ s(</w:t>
       </w:r>
       <w:proofErr w:type="spellStart"/>
       <w:r>
@@ -4846,79 +4927,7 @@
           <w:sz w:val="18"/>
           <w:szCs w:val="18"/>
         </w:rPr>
-        <w:t>=5)</w:t>
-      </w:r>
-      <w:r>
-        <w:rPr>
-          <w:rFonts w:ascii="Times New Roman" w:hAnsi="Times New Roman" w:cs="Times New Roman"/>
-          <w:sz w:val="18"/>
-          <w:szCs w:val="18"/>
-        </w:rPr>
-        <w:t xml:space="preserve"> </w:t>
-      </w:r>
-      <w:r>
-        <w:rPr>
-          <w:rFonts w:ascii="Times New Roman" w:hAnsi="Times New Roman" w:cs="Times New Roman"/>
-          <w:sz w:val="18"/>
-          <w:szCs w:val="18"/>
-        </w:rPr>
-        <w:t>+</w:t>
-      </w:r>
-      <w:r>
-        <w:rPr>
-          <w:rFonts w:ascii="Times New Roman" w:hAnsi="Times New Roman" w:cs="Times New Roman"/>
-          <w:sz w:val="18"/>
-          <w:szCs w:val="18"/>
-        </w:rPr>
-        <w:t xml:space="preserve"> </w:t>
-      </w:r>
-      <w:r>
-        <w:rPr>
-          <w:rFonts w:ascii="Times New Roman" w:hAnsi="Times New Roman" w:cs="Times New Roman"/>
-          <w:sz w:val="18"/>
-          <w:szCs w:val="18"/>
-        </w:rPr>
-        <w:t xml:space="preserve">s(bottom depth) + </w:t>
-      </w:r>
-      <w:r>
-        <w:rPr>
-          <w:rFonts w:ascii="Times New Roman" w:hAnsi="Times New Roman" w:cs="Times New Roman"/>
-          <w:sz w:val="18"/>
-          <w:szCs w:val="18"/>
-        </w:rPr>
-        <w:t>s</w:t>
-      </w:r>
-      <w:r>
-        <w:rPr>
-          <w:rFonts w:ascii="Times New Roman" w:hAnsi="Times New Roman" w:cs="Times New Roman"/>
-          <w:sz w:val="18"/>
-          <w:szCs w:val="18"/>
-        </w:rPr>
-        <w:t>(salinity</w:t>
-      </w:r>
-      <w:r>
-        <w:rPr>
-          <w:rFonts w:ascii="Times New Roman" w:hAnsi="Times New Roman" w:cs="Times New Roman"/>
-          <w:sz w:val="18"/>
-          <w:szCs w:val="18"/>
-        </w:rPr>
-        <w:t>) + s(</w:t>
-      </w:r>
-      <w:r>
-        <w:rPr>
-          <w:rFonts w:ascii="Times New Roman" w:hAnsi="Times New Roman" w:cs="Times New Roman"/>
-          <w:sz w:val="18"/>
-          <w:szCs w:val="18"/>
-        </w:rPr>
-        <w:t>temperature)+</w:t>
-      </w:r>
-      <w:r>
-        <w:rPr>
-          <w:rFonts w:ascii="Times New Roman" w:hAnsi="Times New Roman" w:cs="Times New Roman"/>
-          <w:sz w:val="18"/>
-          <w:szCs w:val="18"/>
-        </w:rPr>
-        <w:t xml:space="preserve"> </w:t>
+        <w:t xml:space="preserve">=5) + s(bottom depth) + s(salinity) + s(temperature)+ </w:t>
       </w:r>
       <w:r>
         <w:rPr>
@@ -4979,16 +4988,348 @@
         </w:rPr>
         <w:t>))</w:t>
       </w:r>
-    </w:p>
-    <w:p>
-      <w:pPr>
-        <w:rPr>
-          <w:rFonts w:ascii="Times New Roman" w:hAnsi="Times New Roman" w:cs="Times New Roman"/>
-        </w:rPr>
-      </w:pPr>
-      <w:r>
-        <w:rPr>
-          <w:rFonts w:ascii="Times New Roman" w:hAnsi="Times New Roman" w:cs="Times New Roman"/>
+      <w:r>
+        <w:rPr>
+          <w:rFonts w:ascii="Times New Roman" w:hAnsi="Times New Roman" w:cs="Times New Roman"/>
+          <w:sz w:val="18"/>
+          <w:szCs w:val="18"/>
+        </w:rPr>
+        <w:t xml:space="preserve">. </w:t>
+      </w:r>
+    </w:p>
+    <w:p>
+      <w:pPr>
+        <w:spacing w:after="0"/>
+        <w:rPr>
+          <w:rFonts w:ascii="Times New Roman" w:hAnsi="Times New Roman" w:cs="Times New Roman"/>
+          <w:sz w:val="18"/>
+          <w:szCs w:val="18"/>
+        </w:rPr>
+      </w:pPr>
+      <w:r>
+        <w:rPr>
+          <w:rFonts w:ascii="Times New Roman" w:hAnsi="Times New Roman" w:cs="Times New Roman"/>
+          <w:sz w:val="18"/>
+          <w:szCs w:val="18"/>
+        </w:rPr>
+        <w:t xml:space="preserve">2. The second best-performing model for rex sole eggs was the variable-coefficient geography formulation: </w:t>
+      </w:r>
+      <w:r>
+        <w:rPr>
+          <w:rFonts w:ascii="Times New Roman" w:hAnsi="Times New Roman" w:cs="Times New Roman"/>
+          <w:sz w:val="18"/>
+          <w:szCs w:val="18"/>
+        </w:rPr>
+        <w:t>(</w:t>
+      </w:r>
+      <w:r>
+        <w:rPr>
+          <w:rFonts w:ascii="Times New Roman" w:hAnsi="Times New Roman" w:cs="Times New Roman"/>
+          <w:sz w:val="18"/>
+          <w:szCs w:val="18"/>
+        </w:rPr>
+        <w:t>l</w:t>
+      </w:r>
+      <w:r>
+        <w:rPr>
+          <w:rFonts w:ascii="Times New Roman" w:hAnsi="Times New Roman" w:cs="Times New Roman"/>
+          <w:sz w:val="18"/>
+          <w:szCs w:val="18"/>
+        </w:rPr>
+        <w:t>og(Catch per 10m</w:t>
+      </w:r>
+      <w:r>
+        <w:rPr>
+          <w:rFonts w:ascii="Times New Roman" w:hAnsi="Times New Roman" w:cs="Times New Roman"/>
+          <w:sz w:val="18"/>
+          <w:szCs w:val="18"/>
+          <w:vertAlign w:val="superscript"/>
+        </w:rPr>
+        <w:t>2</w:t>
+      </w:r>
+      <w:r>
+        <w:rPr>
+          <w:rFonts w:ascii="Times New Roman" w:hAnsi="Times New Roman" w:cs="Times New Roman"/>
+          <w:sz w:val="18"/>
+          <w:szCs w:val="18"/>
+        </w:rPr>
+        <w:t xml:space="preserve">)+1) = </w:t>
+      </w:r>
+      <w:r>
+        <w:rPr>
+          <w:rFonts w:ascii="Times New Roman" w:hAnsi="Times New Roman" w:cs="Times New Roman"/>
+          <w:i/>
+          <w:iCs/>
+          <w:sz w:val="18"/>
+          <w:szCs w:val="18"/>
+        </w:rPr>
+        <w:t>factor</w:t>
+      </w:r>
+      <w:r>
+        <w:rPr>
+          <w:rFonts w:ascii="Times New Roman" w:hAnsi="Times New Roman" w:cs="Times New Roman"/>
+          <w:sz w:val="18"/>
+          <w:szCs w:val="18"/>
+        </w:rPr>
+        <w:t xml:space="preserve">(year) + </w:t>
+      </w:r>
+      <w:r>
+        <w:rPr>
+          <w:rFonts w:ascii="Times New Roman" w:hAnsi="Times New Roman" w:cs="Times New Roman"/>
+          <w:i/>
+          <w:iCs/>
+          <w:sz w:val="18"/>
+          <w:szCs w:val="18"/>
+        </w:rPr>
+        <w:t>s</w:t>
+      </w:r>
+      <w:r>
+        <w:rPr>
+          <w:rFonts w:ascii="Times New Roman" w:hAnsi="Times New Roman" w:cs="Times New Roman"/>
+          <w:sz w:val="18"/>
+          <w:szCs w:val="18"/>
+        </w:rPr>
+        <w:t xml:space="preserve">(doy) + </w:t>
+      </w:r>
+      <w:r>
+        <w:rPr>
+          <w:rFonts w:ascii="Times New Roman" w:hAnsi="Times New Roman" w:cs="Times New Roman"/>
+          <w:i/>
+          <w:iCs/>
+          <w:sz w:val="18"/>
+          <w:szCs w:val="18"/>
+        </w:rPr>
+        <w:t>s</w:t>
+      </w:r>
+      <w:r>
+        <w:rPr>
+          <w:rFonts w:ascii="Times New Roman" w:hAnsi="Times New Roman" w:cs="Times New Roman"/>
+          <w:sz w:val="18"/>
+          <w:szCs w:val="18"/>
+        </w:rPr>
+        <w:t xml:space="preserve">(bottom depth, k=5) + </w:t>
+      </w:r>
+      <w:r>
+        <w:rPr>
+          <w:rFonts w:ascii="Times New Roman" w:hAnsi="Times New Roman" w:cs="Times New Roman"/>
+          <w:i/>
+          <w:iCs/>
+          <w:sz w:val="18"/>
+          <w:szCs w:val="18"/>
+        </w:rPr>
+        <w:t>g</w:t>
+      </w:r>
+      <w:r>
+        <w:rPr>
+          <w:rFonts w:ascii="Times New Roman" w:hAnsi="Times New Roman" w:cs="Times New Roman"/>
+          <w:sz w:val="18"/>
+          <w:szCs w:val="18"/>
+        </w:rPr>
+        <w:t xml:space="preserve">(lon, lat, by = variable regional SST) + </w:t>
+      </w:r>
+      <w:r>
+        <w:rPr>
+          <w:rFonts w:ascii="Times New Roman" w:hAnsi="Times New Roman" w:cs="Times New Roman"/>
+          <w:i/>
+          <w:iCs/>
+          <w:sz w:val="18"/>
+          <w:szCs w:val="18"/>
+        </w:rPr>
+        <w:t>e</w:t>
+      </w:r>
+      <w:r>
+        <w:rPr>
+          <w:rFonts w:ascii="Times New Roman" w:hAnsi="Times New Roman" w:cs="Times New Roman"/>
+          <w:sz w:val="18"/>
+          <w:szCs w:val="18"/>
+          <w:vertAlign w:val="subscript"/>
+        </w:rPr>
+        <w:t>doy,year,(lon,lat)</w:t>
+      </w:r>
+      <w:r>
+        <w:rPr>
+          <w:rFonts w:ascii="Times New Roman" w:hAnsi="Times New Roman" w:cs="Times New Roman"/>
+          <w:sz w:val="18"/>
+          <w:szCs w:val="18"/>
+        </w:rPr>
+        <w:t>.</w:t>
+      </w:r>
+    </w:p>
+    <w:p>
+      <w:pPr>
+        <w:spacing w:after="0"/>
+        <w:rPr>
+          <w:rFonts w:ascii="Times New Roman" w:hAnsi="Times New Roman" w:cs="Times New Roman"/>
+          <w:sz w:val="18"/>
+          <w:szCs w:val="18"/>
+        </w:rPr>
+      </w:pPr>
+      <w:r>
+        <w:rPr>
+          <w:rFonts w:ascii="Times New Roman" w:hAnsi="Times New Roman" w:cs="Times New Roman"/>
+          <w:sz w:val="18"/>
+          <w:szCs w:val="18"/>
+        </w:rPr>
+        <w:t>3</w:t>
+      </w:r>
+      <w:r>
+        <w:rPr>
+          <w:rFonts w:ascii="Times New Roman" w:hAnsi="Times New Roman" w:cs="Times New Roman"/>
+          <w:sz w:val="18"/>
+          <w:szCs w:val="18"/>
+        </w:rPr>
+        <w:t xml:space="preserve">. The second best-performing model for </w:t>
+      </w:r>
+      <w:r>
+        <w:rPr>
+          <w:rFonts w:ascii="Times New Roman" w:hAnsi="Times New Roman" w:cs="Times New Roman"/>
+          <w:sz w:val="18"/>
+          <w:szCs w:val="18"/>
+        </w:rPr>
+        <w:t>walleye pollock</w:t>
+      </w:r>
+      <w:r>
+        <w:rPr>
+          <w:rFonts w:ascii="Times New Roman" w:hAnsi="Times New Roman" w:cs="Times New Roman"/>
+          <w:sz w:val="18"/>
+          <w:szCs w:val="18"/>
+        </w:rPr>
+        <w:t xml:space="preserve"> eggs was the variable-coefficient geography formulation: (</w:t>
+      </w:r>
+      <w:r>
+        <w:rPr>
+          <w:rFonts w:ascii="Times New Roman" w:hAnsi="Times New Roman" w:cs="Times New Roman"/>
+          <w:sz w:val="18"/>
+          <w:szCs w:val="18"/>
+        </w:rPr>
+        <w:t>l</w:t>
+      </w:r>
+      <w:r>
+        <w:rPr>
+          <w:rFonts w:ascii="Times New Roman" w:hAnsi="Times New Roman" w:cs="Times New Roman"/>
+          <w:sz w:val="18"/>
+          <w:szCs w:val="18"/>
+        </w:rPr>
+        <w:t>og(Catch per 10m</w:t>
+      </w:r>
+      <w:r>
+        <w:rPr>
+          <w:rFonts w:ascii="Times New Roman" w:hAnsi="Times New Roman" w:cs="Times New Roman"/>
+          <w:sz w:val="18"/>
+          <w:szCs w:val="18"/>
+          <w:vertAlign w:val="superscript"/>
+        </w:rPr>
+        <w:t>2</w:t>
+      </w:r>
+      <w:r>
+        <w:rPr>
+          <w:rFonts w:ascii="Times New Roman" w:hAnsi="Times New Roman" w:cs="Times New Roman"/>
+          <w:sz w:val="18"/>
+          <w:szCs w:val="18"/>
+        </w:rPr>
+        <w:t xml:space="preserve">)+1) = </w:t>
+      </w:r>
+      <w:r>
+        <w:rPr>
+          <w:rFonts w:ascii="Times New Roman" w:hAnsi="Times New Roman" w:cs="Times New Roman"/>
+          <w:i/>
+          <w:iCs/>
+          <w:sz w:val="18"/>
+          <w:szCs w:val="18"/>
+        </w:rPr>
+        <w:t>factor</w:t>
+      </w:r>
+      <w:r>
+        <w:rPr>
+          <w:rFonts w:ascii="Times New Roman" w:hAnsi="Times New Roman" w:cs="Times New Roman"/>
+          <w:sz w:val="18"/>
+          <w:szCs w:val="18"/>
+        </w:rPr>
+        <w:t xml:space="preserve">(year) + </w:t>
+      </w:r>
+      <w:r>
+        <w:rPr>
+          <w:rFonts w:ascii="Times New Roman" w:hAnsi="Times New Roman" w:cs="Times New Roman"/>
+          <w:i/>
+          <w:iCs/>
+          <w:sz w:val="18"/>
+          <w:szCs w:val="18"/>
+        </w:rPr>
+        <w:t>s</w:t>
+      </w:r>
+      <w:r>
+        <w:rPr>
+          <w:rFonts w:ascii="Times New Roman" w:hAnsi="Times New Roman" w:cs="Times New Roman"/>
+          <w:sz w:val="18"/>
+          <w:szCs w:val="18"/>
+        </w:rPr>
+        <w:t xml:space="preserve">(doy) + </w:t>
+      </w:r>
+      <w:r>
+        <w:rPr>
+          <w:rFonts w:ascii="Times New Roman" w:hAnsi="Times New Roman" w:cs="Times New Roman"/>
+          <w:i/>
+          <w:iCs/>
+          <w:sz w:val="18"/>
+          <w:szCs w:val="18"/>
+        </w:rPr>
+        <w:t>s</w:t>
+      </w:r>
+      <w:r>
+        <w:rPr>
+          <w:rFonts w:ascii="Times New Roman" w:hAnsi="Times New Roman" w:cs="Times New Roman"/>
+          <w:sz w:val="18"/>
+          <w:szCs w:val="18"/>
+        </w:rPr>
+        <w:t xml:space="preserve">(bottom depth, k=5) + </w:t>
+      </w:r>
+      <w:r>
+        <w:rPr>
+          <w:rFonts w:ascii="Times New Roman" w:hAnsi="Times New Roman" w:cs="Times New Roman"/>
+          <w:i/>
+          <w:iCs/>
+          <w:sz w:val="18"/>
+          <w:szCs w:val="18"/>
+        </w:rPr>
+        <w:t>g</w:t>
+      </w:r>
+      <w:r>
+        <w:rPr>
+          <w:rFonts w:ascii="Times New Roman" w:hAnsi="Times New Roman" w:cs="Times New Roman"/>
+          <w:sz w:val="18"/>
+          <w:szCs w:val="18"/>
+        </w:rPr>
+        <w:t xml:space="preserve">(lon, lat, by = variable regional SST) + </w:t>
+      </w:r>
+      <w:r>
+        <w:rPr>
+          <w:rFonts w:ascii="Times New Roman" w:hAnsi="Times New Roman" w:cs="Times New Roman"/>
+          <w:i/>
+          <w:iCs/>
+          <w:sz w:val="18"/>
+          <w:szCs w:val="18"/>
+        </w:rPr>
+        <w:t>e</w:t>
+      </w:r>
+      <w:r>
+        <w:rPr>
+          <w:rFonts w:ascii="Times New Roman" w:hAnsi="Times New Roman" w:cs="Times New Roman"/>
+          <w:sz w:val="18"/>
+          <w:szCs w:val="18"/>
+          <w:vertAlign w:val="subscript"/>
+        </w:rPr>
+        <w:t>doy,year,(lon,lat)</w:t>
+      </w:r>
+      <w:r>
+        <w:rPr>
+          <w:rFonts w:ascii="Times New Roman" w:hAnsi="Times New Roman" w:cs="Times New Roman"/>
+          <w:sz w:val="18"/>
+          <w:szCs w:val="18"/>
+        </w:rPr>
+        <w:t>. The second best-performing model for larvae was the individual additive temperature and salinity formulation:</w:t>
+      </w:r>
+      <w:r>
+        <w:rPr>
           <w:sz w:val="18"/>
           <w:szCs w:val="18"/>
         </w:rPr>
@@ -4996,35 +5337,918 @@
       </w:r>
       <w:r>
         <w:rPr>
-          <w:rFonts w:ascii="Cambria Math" w:hAnsi="Cambria Math" w:cs="Times New Roman"/>
+          <w:rFonts w:ascii="Times New Roman" w:hAnsi="Times New Roman" w:cs="Times New Roman"/>
+          <w:sz w:val="18"/>
+          <w:szCs w:val="18"/>
+        </w:rPr>
+        <w:t>(</w:t>
+      </w:r>
+      <w:r>
+        <w:rPr>
+          <w:rFonts w:ascii="Times New Roman" w:hAnsi="Times New Roman" w:cs="Times New Roman"/>
+          <w:sz w:val="18"/>
+          <w:szCs w:val="18"/>
+        </w:rPr>
+        <w:t>l</w:t>
+      </w:r>
+      <w:r>
+        <w:rPr>
+          <w:rFonts w:ascii="Times New Roman" w:hAnsi="Times New Roman" w:cs="Times New Roman"/>
+          <w:sz w:val="18"/>
+          <w:szCs w:val="18"/>
+        </w:rPr>
+        <w:t>og(Catch per 10m^2 )+1)=factor(year) ~ s(</w:t>
+      </w:r>
+      <w:proofErr w:type="spellStart"/>
+      <w:r>
+        <w:rPr>
+          <w:rFonts w:ascii="Times New Roman" w:hAnsi="Times New Roman" w:cs="Times New Roman"/>
+          <w:sz w:val="18"/>
+          <w:szCs w:val="18"/>
+        </w:rPr>
+        <w:t>doy,k</w:t>
+      </w:r>
+      <w:proofErr w:type="spellEnd"/>
+      <w:r>
+        <w:rPr>
+          <w:rFonts w:ascii="Times New Roman" w:hAnsi="Times New Roman" w:cs="Times New Roman"/>
+          <w:sz w:val="18"/>
+          <w:szCs w:val="18"/>
+        </w:rPr>
+        <w:t xml:space="preserve">=5) + s(bottom depth) + s(salinity) + s(temperature)+ </w:t>
+      </w:r>
+      <w:r>
+        <w:rPr>
+          <w:rFonts w:ascii="Times New Roman" w:hAnsi="Times New Roman" w:cs="Times New Roman"/>
           <w:i/>
-        </w:rPr>
-        <w:br/>
-      </w:r>
-    </w:p>
-    <w:p>
-      <w:pPr>
-        <w:rPr>
-          <w:rFonts w:ascii="Times New Roman" w:hAnsi="Times New Roman" w:cs="Times New Roman"/>
-          <w:sz w:val="18"/>
-          <w:szCs w:val="18"/>
-        </w:rPr>
-      </w:pPr>
-    </w:p>
-    <w:p/>
-    <w:p/>
-    <w:p/>
-    <w:p/>
-    <w:p/>
-    <w:p/>
-    <w:p/>
-    <w:p/>
-    <w:p/>
-    <w:p/>
-    <w:p/>
-    <w:p/>
-    <w:p/>
-    <w:p/>
+          <w:iCs/>
+          <w:sz w:val="18"/>
+          <w:szCs w:val="18"/>
+        </w:rPr>
+        <w:t>e</w:t>
+      </w:r>
+      <w:r>
+        <w:rPr>
+          <w:rFonts w:ascii="Times New Roman" w:hAnsi="Times New Roman" w:cs="Times New Roman"/>
+          <w:sz w:val="18"/>
+          <w:szCs w:val="18"/>
+          <w:vertAlign w:val="subscript"/>
+        </w:rPr>
+        <w:t>(</w:t>
+      </w:r>
+      <w:proofErr w:type="spellStart"/>
+      <w:r>
+        <w:rPr>
+          <w:rFonts w:ascii="Times New Roman" w:hAnsi="Times New Roman" w:cs="Times New Roman"/>
+          <w:sz w:val="18"/>
+          <w:szCs w:val="18"/>
+          <w:vertAlign w:val="subscript"/>
+        </w:rPr>
+        <w:t>doy,year</w:t>
+      </w:r>
+      <w:proofErr w:type="spellEnd"/>
+      <w:r>
+        <w:rPr>
+          <w:rFonts w:ascii="Times New Roman" w:hAnsi="Times New Roman" w:cs="Times New Roman"/>
+          <w:sz w:val="18"/>
+          <w:szCs w:val="18"/>
+          <w:vertAlign w:val="subscript"/>
+        </w:rPr>
+        <w:t>,(</w:t>
+      </w:r>
+      <w:proofErr w:type="spellStart"/>
+      <w:r>
+        <w:rPr>
+          <w:rFonts w:ascii="Times New Roman" w:hAnsi="Times New Roman" w:cs="Times New Roman"/>
+          <w:sz w:val="18"/>
+          <w:szCs w:val="18"/>
+          <w:vertAlign w:val="subscript"/>
+        </w:rPr>
+        <w:t>salinity,temperature</w:t>
+      </w:r>
+      <w:proofErr w:type="spellEnd"/>
+      <w:r>
+        <w:rPr>
+          <w:rFonts w:ascii="Times New Roman" w:hAnsi="Times New Roman" w:cs="Times New Roman"/>
+          <w:sz w:val="18"/>
+          <w:szCs w:val="18"/>
+          <w:vertAlign w:val="subscript"/>
+        </w:rPr>
+        <w:t>))</w:t>
+      </w:r>
+      <w:r>
+        <w:rPr>
+          <w:rFonts w:ascii="Times New Roman" w:hAnsi="Times New Roman" w:cs="Times New Roman"/>
+          <w:sz w:val="18"/>
+          <w:szCs w:val="18"/>
+        </w:rPr>
+        <w:t xml:space="preserve">. </w:t>
+      </w:r>
+    </w:p>
+    <w:p>
+      <w:pPr>
+        <w:spacing w:after="0"/>
+        <w:rPr>
+          <w:rFonts w:ascii="Times New Roman" w:hAnsi="Times New Roman" w:cs="Times New Roman"/>
+          <w:sz w:val="18"/>
+          <w:szCs w:val="18"/>
+        </w:rPr>
+      </w:pPr>
+      <w:r>
+        <w:rPr>
+          <w:rFonts w:ascii="Times New Roman" w:hAnsi="Times New Roman" w:cs="Times New Roman"/>
+          <w:sz w:val="18"/>
+          <w:szCs w:val="18"/>
+        </w:rPr>
+        <w:t>4</w:t>
+      </w:r>
+      <w:r>
+        <w:rPr>
+          <w:rFonts w:ascii="Times New Roman" w:hAnsi="Times New Roman" w:cs="Times New Roman"/>
+          <w:sz w:val="18"/>
+          <w:szCs w:val="18"/>
+        </w:rPr>
+        <w:t xml:space="preserve">. The second best-performing model for </w:t>
+      </w:r>
+      <w:r>
+        <w:rPr>
+          <w:rFonts w:ascii="Times New Roman" w:hAnsi="Times New Roman" w:cs="Times New Roman"/>
+          <w:sz w:val="18"/>
+          <w:szCs w:val="18"/>
+        </w:rPr>
+        <w:t xml:space="preserve">yellowfin sole </w:t>
+      </w:r>
+      <w:r>
+        <w:rPr>
+          <w:rFonts w:ascii="Times New Roman" w:hAnsi="Times New Roman" w:cs="Times New Roman"/>
+          <w:sz w:val="18"/>
+          <w:szCs w:val="18"/>
+        </w:rPr>
+        <w:t>larvae was the individual additive temperature and salinity formulation:</w:t>
+      </w:r>
+      <w:r>
+        <w:rPr>
+          <w:sz w:val="18"/>
+          <w:szCs w:val="18"/>
+        </w:rPr>
+        <w:t xml:space="preserve"> </w:t>
+      </w:r>
+      <w:r>
+        <w:rPr>
+          <w:rFonts w:ascii="Times New Roman" w:hAnsi="Times New Roman" w:cs="Times New Roman"/>
+          <w:sz w:val="18"/>
+          <w:szCs w:val="18"/>
+        </w:rPr>
+        <w:t>(</w:t>
+      </w:r>
+      <w:r>
+        <w:rPr>
+          <w:rFonts w:ascii="Times New Roman" w:hAnsi="Times New Roman" w:cs="Times New Roman"/>
+          <w:sz w:val="18"/>
+          <w:szCs w:val="18"/>
+        </w:rPr>
+        <w:t>l</w:t>
+      </w:r>
+      <w:r>
+        <w:rPr>
+          <w:rFonts w:ascii="Times New Roman" w:hAnsi="Times New Roman" w:cs="Times New Roman"/>
+          <w:sz w:val="18"/>
+          <w:szCs w:val="18"/>
+        </w:rPr>
+        <w:t>og(Catch per 10m^2 )+1)=factor(year) ~ s(</w:t>
+      </w:r>
+      <w:proofErr w:type="spellStart"/>
+      <w:r>
+        <w:rPr>
+          <w:rFonts w:ascii="Times New Roman" w:hAnsi="Times New Roman" w:cs="Times New Roman"/>
+          <w:sz w:val="18"/>
+          <w:szCs w:val="18"/>
+        </w:rPr>
+        <w:t>doy,k</w:t>
+      </w:r>
+      <w:proofErr w:type="spellEnd"/>
+      <w:r>
+        <w:rPr>
+          <w:rFonts w:ascii="Times New Roman" w:hAnsi="Times New Roman" w:cs="Times New Roman"/>
+          <w:sz w:val="18"/>
+          <w:szCs w:val="18"/>
+        </w:rPr>
+        <w:t xml:space="preserve">=5) + s(bottom depth) + s(salinity) + s(temperature)+ </w:t>
+      </w:r>
+      <w:r>
+        <w:rPr>
+          <w:rFonts w:ascii="Times New Roman" w:hAnsi="Times New Roman" w:cs="Times New Roman"/>
+          <w:i/>
+          <w:iCs/>
+          <w:sz w:val="18"/>
+          <w:szCs w:val="18"/>
+        </w:rPr>
+        <w:t>e</w:t>
+      </w:r>
+      <w:r>
+        <w:rPr>
+          <w:rFonts w:ascii="Times New Roman" w:hAnsi="Times New Roman" w:cs="Times New Roman"/>
+          <w:sz w:val="18"/>
+          <w:szCs w:val="18"/>
+          <w:vertAlign w:val="subscript"/>
+        </w:rPr>
+        <w:t>(</w:t>
+      </w:r>
+      <w:proofErr w:type="spellStart"/>
+      <w:r>
+        <w:rPr>
+          <w:rFonts w:ascii="Times New Roman" w:hAnsi="Times New Roman" w:cs="Times New Roman"/>
+          <w:sz w:val="18"/>
+          <w:szCs w:val="18"/>
+          <w:vertAlign w:val="subscript"/>
+        </w:rPr>
+        <w:t>doy,year</w:t>
+      </w:r>
+      <w:proofErr w:type="spellEnd"/>
+      <w:r>
+        <w:rPr>
+          <w:rFonts w:ascii="Times New Roman" w:hAnsi="Times New Roman" w:cs="Times New Roman"/>
+          <w:sz w:val="18"/>
+          <w:szCs w:val="18"/>
+          <w:vertAlign w:val="subscript"/>
+        </w:rPr>
+        <w:t>,(</w:t>
+      </w:r>
+      <w:proofErr w:type="spellStart"/>
+      <w:r>
+        <w:rPr>
+          <w:rFonts w:ascii="Times New Roman" w:hAnsi="Times New Roman" w:cs="Times New Roman"/>
+          <w:sz w:val="18"/>
+          <w:szCs w:val="18"/>
+          <w:vertAlign w:val="subscript"/>
+        </w:rPr>
+        <w:t>salinity,temperature</w:t>
+      </w:r>
+      <w:proofErr w:type="spellEnd"/>
+      <w:r>
+        <w:rPr>
+          <w:rFonts w:ascii="Times New Roman" w:hAnsi="Times New Roman" w:cs="Times New Roman"/>
+          <w:sz w:val="18"/>
+          <w:szCs w:val="18"/>
+          <w:vertAlign w:val="subscript"/>
+        </w:rPr>
+        <w:t>))</w:t>
+      </w:r>
+      <w:r>
+        <w:rPr>
+          <w:rFonts w:ascii="Times New Roman" w:hAnsi="Times New Roman" w:cs="Times New Roman"/>
+          <w:sz w:val="18"/>
+          <w:szCs w:val="18"/>
+        </w:rPr>
+        <w:t xml:space="preserve">. </w:t>
+      </w:r>
+    </w:p>
+    <w:p>
+      <w:pPr>
+        <w:spacing w:after="0"/>
+        <w:rPr>
+          <w:rFonts w:ascii="Times New Roman" w:hAnsi="Times New Roman" w:cs="Times New Roman"/>
+          <w:sz w:val="18"/>
+          <w:szCs w:val="18"/>
+        </w:rPr>
+      </w:pPr>
+      <w:r>
+        <w:rPr>
+          <w:rFonts w:ascii="Times New Roman" w:hAnsi="Times New Roman" w:cs="Times New Roman"/>
+          <w:sz w:val="18"/>
+          <w:szCs w:val="18"/>
+        </w:rPr>
+        <w:t>5</w:t>
+      </w:r>
+      <w:r>
+        <w:rPr>
+          <w:rFonts w:ascii="Times New Roman" w:hAnsi="Times New Roman" w:cs="Times New Roman"/>
+          <w:sz w:val="18"/>
+          <w:szCs w:val="18"/>
+        </w:rPr>
+        <w:t xml:space="preserve">. The second best-performing model for </w:t>
+      </w:r>
+      <w:r>
+        <w:rPr>
+          <w:rFonts w:ascii="Times New Roman" w:hAnsi="Times New Roman" w:cs="Times New Roman"/>
+          <w:sz w:val="18"/>
+          <w:szCs w:val="18"/>
+        </w:rPr>
+        <w:t>flathead sole</w:t>
+      </w:r>
+      <w:r>
+        <w:rPr>
+          <w:rFonts w:ascii="Times New Roman" w:hAnsi="Times New Roman" w:cs="Times New Roman"/>
+          <w:sz w:val="18"/>
+          <w:szCs w:val="18"/>
+        </w:rPr>
+        <w:t xml:space="preserve"> eggs was the variable-coefficien</w:t>
+      </w:r>
+      <w:r>
+        <w:rPr>
+          <w:rFonts w:ascii="Times New Roman" w:hAnsi="Times New Roman" w:cs="Times New Roman"/>
+          <w:sz w:val="18"/>
+          <w:szCs w:val="18"/>
+        </w:rPr>
+        <w:t xml:space="preserve">t phenology </w:t>
+      </w:r>
+      <w:r>
+        <w:rPr>
+          <w:rFonts w:ascii="Times New Roman" w:hAnsi="Times New Roman" w:cs="Times New Roman"/>
+          <w:sz w:val="18"/>
+          <w:szCs w:val="18"/>
+        </w:rPr>
+        <w:t>formulation: (</w:t>
+      </w:r>
+      <w:r>
+        <w:rPr>
+          <w:rFonts w:ascii="Times New Roman" w:hAnsi="Times New Roman" w:cs="Times New Roman"/>
+          <w:sz w:val="18"/>
+          <w:szCs w:val="18"/>
+        </w:rPr>
+        <w:t>l</w:t>
+      </w:r>
+      <w:r>
+        <w:rPr>
+          <w:rFonts w:ascii="Times New Roman" w:hAnsi="Times New Roman" w:cs="Times New Roman"/>
+          <w:sz w:val="18"/>
+          <w:szCs w:val="18"/>
+        </w:rPr>
+        <w:t>og(Catch per 10m</w:t>
+      </w:r>
+      <w:r>
+        <w:rPr>
+          <w:rFonts w:ascii="Times New Roman" w:hAnsi="Times New Roman" w:cs="Times New Roman"/>
+          <w:sz w:val="18"/>
+          <w:szCs w:val="18"/>
+          <w:vertAlign w:val="superscript"/>
+        </w:rPr>
+        <w:t>2</w:t>
+      </w:r>
+      <w:r>
+        <w:rPr>
+          <w:rFonts w:ascii="Times New Roman" w:hAnsi="Times New Roman" w:cs="Times New Roman"/>
+          <w:sz w:val="18"/>
+          <w:szCs w:val="18"/>
+        </w:rPr>
+        <w:t xml:space="preserve">)+1) = </w:t>
+      </w:r>
+      <w:r>
+        <w:rPr>
+          <w:rFonts w:ascii="Times New Roman" w:hAnsi="Times New Roman" w:cs="Times New Roman"/>
+          <w:i/>
+          <w:iCs/>
+          <w:sz w:val="18"/>
+          <w:szCs w:val="18"/>
+        </w:rPr>
+        <w:t>factor</w:t>
+      </w:r>
+      <w:r>
+        <w:rPr>
+          <w:rFonts w:ascii="Times New Roman" w:hAnsi="Times New Roman" w:cs="Times New Roman"/>
+          <w:sz w:val="18"/>
+          <w:szCs w:val="18"/>
+        </w:rPr>
+        <w:t xml:space="preserve">(year) + </w:t>
+      </w:r>
+      <w:r>
+        <w:rPr>
+          <w:rFonts w:ascii="Times New Roman" w:hAnsi="Times New Roman" w:cs="Times New Roman"/>
+          <w:i/>
+          <w:iCs/>
+          <w:sz w:val="18"/>
+          <w:szCs w:val="18"/>
+        </w:rPr>
+        <w:t>s</w:t>
+      </w:r>
+      <w:r>
+        <w:rPr>
+          <w:rFonts w:ascii="Times New Roman" w:hAnsi="Times New Roman" w:cs="Times New Roman"/>
+          <w:sz w:val="18"/>
+          <w:szCs w:val="18"/>
+        </w:rPr>
+        <w:t xml:space="preserve">(doy) + </w:t>
+      </w:r>
+      <w:r>
+        <w:rPr>
+          <w:rFonts w:ascii="Times New Roman" w:hAnsi="Times New Roman" w:cs="Times New Roman"/>
+          <w:i/>
+          <w:iCs/>
+          <w:sz w:val="18"/>
+          <w:szCs w:val="18"/>
+        </w:rPr>
+        <w:t>s</w:t>
+      </w:r>
+      <w:r>
+        <w:rPr>
+          <w:rFonts w:ascii="Times New Roman" w:hAnsi="Times New Roman" w:cs="Times New Roman"/>
+          <w:sz w:val="18"/>
+          <w:szCs w:val="18"/>
+        </w:rPr>
+        <w:t xml:space="preserve">(bottom depth, k=5) + </w:t>
+      </w:r>
+      <w:r>
+        <w:rPr>
+          <w:rFonts w:ascii="Times New Roman" w:hAnsi="Times New Roman" w:cs="Times New Roman"/>
+          <w:i/>
+          <w:iCs/>
+          <w:sz w:val="18"/>
+          <w:szCs w:val="18"/>
+        </w:rPr>
+        <w:t>s</w:t>
+      </w:r>
+      <w:r>
+        <w:rPr>
+          <w:rFonts w:ascii="Times New Roman" w:hAnsi="Times New Roman" w:cs="Times New Roman"/>
+          <w:sz w:val="18"/>
+          <w:szCs w:val="18"/>
+        </w:rPr>
+        <w:t>(</w:t>
+      </w:r>
+      <w:r>
+        <w:rPr>
+          <w:rFonts w:ascii="Times New Roman" w:hAnsi="Times New Roman" w:cs="Times New Roman"/>
+          <w:sz w:val="18"/>
+          <w:szCs w:val="18"/>
+        </w:rPr>
+        <w:t>doy</w:t>
+      </w:r>
+      <w:r>
+        <w:rPr>
+          <w:rFonts w:ascii="Times New Roman" w:hAnsi="Times New Roman" w:cs="Times New Roman"/>
+          <w:sz w:val="18"/>
+          <w:szCs w:val="18"/>
+        </w:rPr>
+        <w:t xml:space="preserve">, by = variable regional SST) + </w:t>
+      </w:r>
+      <w:r>
+        <w:rPr>
+          <w:rFonts w:ascii="Times New Roman" w:hAnsi="Times New Roman" w:cs="Times New Roman"/>
+          <w:i/>
+          <w:iCs/>
+          <w:sz w:val="18"/>
+          <w:szCs w:val="18"/>
+        </w:rPr>
+        <w:t>e</w:t>
+      </w:r>
+      <w:r>
+        <w:rPr>
+          <w:rFonts w:ascii="Times New Roman" w:hAnsi="Times New Roman" w:cs="Times New Roman"/>
+          <w:sz w:val="18"/>
+          <w:szCs w:val="18"/>
+          <w:vertAlign w:val="subscript"/>
+        </w:rPr>
+        <w:t>doy,year,(lon,lat)</w:t>
+      </w:r>
+      <w:r>
+        <w:rPr>
+          <w:rFonts w:ascii="Times New Roman" w:hAnsi="Times New Roman" w:cs="Times New Roman"/>
+          <w:sz w:val="18"/>
+          <w:szCs w:val="18"/>
+        </w:rPr>
+        <w:t>. The second best-performing model for larvae was the individual additive temperature and salinity formulation:</w:t>
+      </w:r>
+      <w:r>
+        <w:rPr>
+          <w:sz w:val="18"/>
+          <w:szCs w:val="18"/>
+        </w:rPr>
+        <w:t xml:space="preserve"> </w:t>
+      </w:r>
+      <w:r>
+        <w:rPr>
+          <w:rFonts w:ascii="Times New Roman" w:hAnsi="Times New Roman" w:cs="Times New Roman"/>
+          <w:sz w:val="18"/>
+          <w:szCs w:val="18"/>
+        </w:rPr>
+        <w:t>(</w:t>
+      </w:r>
+      <w:r>
+        <w:rPr>
+          <w:rFonts w:ascii="Times New Roman" w:hAnsi="Times New Roman" w:cs="Times New Roman"/>
+          <w:sz w:val="18"/>
+          <w:szCs w:val="18"/>
+        </w:rPr>
+        <w:t>l</w:t>
+      </w:r>
+      <w:r>
+        <w:rPr>
+          <w:rFonts w:ascii="Times New Roman" w:hAnsi="Times New Roman" w:cs="Times New Roman"/>
+          <w:sz w:val="18"/>
+          <w:szCs w:val="18"/>
+        </w:rPr>
+        <w:t>og(Catch per 10m^2 )+1)=factor(year) ~ s(</w:t>
+      </w:r>
+      <w:proofErr w:type="spellStart"/>
+      <w:r>
+        <w:rPr>
+          <w:rFonts w:ascii="Times New Roman" w:hAnsi="Times New Roman" w:cs="Times New Roman"/>
+          <w:sz w:val="18"/>
+          <w:szCs w:val="18"/>
+        </w:rPr>
+        <w:t>doy,k</w:t>
+      </w:r>
+      <w:proofErr w:type="spellEnd"/>
+      <w:r>
+        <w:rPr>
+          <w:rFonts w:ascii="Times New Roman" w:hAnsi="Times New Roman" w:cs="Times New Roman"/>
+          <w:sz w:val="18"/>
+          <w:szCs w:val="18"/>
+        </w:rPr>
+        <w:t xml:space="preserve">=5) + s(bottom depth) + s(salinity) + s(temperature)+ </w:t>
+      </w:r>
+      <w:r>
+        <w:rPr>
+          <w:rFonts w:ascii="Times New Roman" w:hAnsi="Times New Roman" w:cs="Times New Roman"/>
+          <w:i/>
+          <w:iCs/>
+          <w:sz w:val="18"/>
+          <w:szCs w:val="18"/>
+        </w:rPr>
+        <w:t>e</w:t>
+      </w:r>
+      <w:r>
+        <w:rPr>
+          <w:rFonts w:ascii="Times New Roman" w:hAnsi="Times New Roman" w:cs="Times New Roman"/>
+          <w:sz w:val="18"/>
+          <w:szCs w:val="18"/>
+          <w:vertAlign w:val="subscript"/>
+        </w:rPr>
+        <w:t>(</w:t>
+      </w:r>
+      <w:proofErr w:type="spellStart"/>
+      <w:r>
+        <w:rPr>
+          <w:rFonts w:ascii="Times New Roman" w:hAnsi="Times New Roman" w:cs="Times New Roman"/>
+          <w:sz w:val="18"/>
+          <w:szCs w:val="18"/>
+          <w:vertAlign w:val="subscript"/>
+        </w:rPr>
+        <w:t>doy,year</w:t>
+      </w:r>
+      <w:proofErr w:type="spellEnd"/>
+      <w:r>
+        <w:rPr>
+          <w:rFonts w:ascii="Times New Roman" w:hAnsi="Times New Roman" w:cs="Times New Roman"/>
+          <w:sz w:val="18"/>
+          <w:szCs w:val="18"/>
+          <w:vertAlign w:val="subscript"/>
+        </w:rPr>
+        <w:t>,(</w:t>
+      </w:r>
+      <w:proofErr w:type="spellStart"/>
+      <w:r>
+        <w:rPr>
+          <w:rFonts w:ascii="Times New Roman" w:hAnsi="Times New Roman" w:cs="Times New Roman"/>
+          <w:sz w:val="18"/>
+          <w:szCs w:val="18"/>
+          <w:vertAlign w:val="subscript"/>
+        </w:rPr>
+        <w:t>salinity,temperature</w:t>
+      </w:r>
+      <w:proofErr w:type="spellEnd"/>
+      <w:r>
+        <w:rPr>
+          <w:rFonts w:ascii="Times New Roman" w:hAnsi="Times New Roman" w:cs="Times New Roman"/>
+          <w:sz w:val="18"/>
+          <w:szCs w:val="18"/>
+          <w:vertAlign w:val="subscript"/>
+        </w:rPr>
+        <w:t>))</w:t>
+      </w:r>
+      <w:r>
+        <w:rPr>
+          <w:rFonts w:ascii="Times New Roman" w:hAnsi="Times New Roman" w:cs="Times New Roman"/>
+          <w:sz w:val="18"/>
+          <w:szCs w:val="18"/>
+        </w:rPr>
+        <w:t xml:space="preserve">. </w:t>
+      </w:r>
+    </w:p>
+    <w:p>
+      <w:pPr>
+        <w:spacing w:after="0"/>
+        <w:rPr>
+          <w:rFonts w:ascii="Times New Roman" w:hAnsi="Times New Roman" w:cs="Times New Roman"/>
+          <w:sz w:val="18"/>
+          <w:szCs w:val="18"/>
+        </w:rPr>
+      </w:pPr>
+      <w:r>
+        <w:rPr>
+          <w:rFonts w:ascii="Times New Roman" w:hAnsi="Times New Roman" w:cs="Times New Roman"/>
+          <w:sz w:val="18"/>
+          <w:szCs w:val="18"/>
+        </w:rPr>
+        <w:t xml:space="preserve">6. </w:t>
+      </w:r>
+      <w:r>
+        <w:rPr>
+          <w:rFonts w:ascii="Times New Roman" w:hAnsi="Times New Roman" w:cs="Times New Roman"/>
+          <w:sz w:val="18"/>
+          <w:szCs w:val="18"/>
+        </w:rPr>
+        <w:t xml:space="preserve">The second best-performing model for </w:t>
+      </w:r>
+      <w:r>
+        <w:rPr>
+          <w:rFonts w:ascii="Times New Roman" w:hAnsi="Times New Roman" w:cs="Times New Roman"/>
+          <w:sz w:val="18"/>
+          <w:szCs w:val="18"/>
+        </w:rPr>
+        <w:t xml:space="preserve">Pacific cod </w:t>
+      </w:r>
+      <w:r>
+        <w:rPr>
+          <w:rFonts w:ascii="Times New Roman" w:hAnsi="Times New Roman" w:cs="Times New Roman"/>
+          <w:sz w:val="18"/>
+          <w:szCs w:val="18"/>
+        </w:rPr>
+        <w:t>larvae was the individual additive temperature and salinity formulation:</w:t>
+      </w:r>
+      <w:r>
+        <w:rPr>
+          <w:sz w:val="18"/>
+          <w:szCs w:val="18"/>
+        </w:rPr>
+        <w:t xml:space="preserve"> </w:t>
+      </w:r>
+      <w:r>
+        <w:rPr>
+          <w:rFonts w:ascii="Times New Roman" w:hAnsi="Times New Roman" w:cs="Times New Roman"/>
+          <w:sz w:val="18"/>
+          <w:szCs w:val="18"/>
+        </w:rPr>
+        <w:t>(</w:t>
+      </w:r>
+      <w:r>
+        <w:rPr>
+          <w:rFonts w:ascii="Times New Roman" w:hAnsi="Times New Roman" w:cs="Times New Roman"/>
+          <w:sz w:val="18"/>
+          <w:szCs w:val="18"/>
+        </w:rPr>
+        <w:t>l</w:t>
+      </w:r>
+      <w:r>
+        <w:rPr>
+          <w:rFonts w:ascii="Times New Roman" w:hAnsi="Times New Roman" w:cs="Times New Roman"/>
+          <w:sz w:val="18"/>
+          <w:szCs w:val="18"/>
+        </w:rPr>
+        <w:t>og(Catch per 10m^2 )+1)=factor(year) ~ s(</w:t>
+      </w:r>
+      <w:proofErr w:type="spellStart"/>
+      <w:r>
+        <w:rPr>
+          <w:rFonts w:ascii="Times New Roman" w:hAnsi="Times New Roman" w:cs="Times New Roman"/>
+          <w:sz w:val="18"/>
+          <w:szCs w:val="18"/>
+        </w:rPr>
+        <w:t>doy,k</w:t>
+      </w:r>
+      <w:proofErr w:type="spellEnd"/>
+      <w:r>
+        <w:rPr>
+          <w:rFonts w:ascii="Times New Roman" w:hAnsi="Times New Roman" w:cs="Times New Roman"/>
+          <w:sz w:val="18"/>
+          <w:szCs w:val="18"/>
+        </w:rPr>
+        <w:t xml:space="preserve">=5) + s(bottom depth) + s(salinity) + s(temperature)+ </w:t>
+      </w:r>
+      <w:r>
+        <w:rPr>
+          <w:rFonts w:ascii="Times New Roman" w:hAnsi="Times New Roman" w:cs="Times New Roman"/>
+          <w:i/>
+          <w:iCs/>
+          <w:sz w:val="18"/>
+          <w:szCs w:val="18"/>
+        </w:rPr>
+        <w:t>e</w:t>
+      </w:r>
+      <w:r>
+        <w:rPr>
+          <w:rFonts w:ascii="Times New Roman" w:hAnsi="Times New Roman" w:cs="Times New Roman"/>
+          <w:sz w:val="18"/>
+          <w:szCs w:val="18"/>
+          <w:vertAlign w:val="subscript"/>
+        </w:rPr>
+        <w:t>(</w:t>
+      </w:r>
+      <w:proofErr w:type="spellStart"/>
+      <w:r>
+        <w:rPr>
+          <w:rFonts w:ascii="Times New Roman" w:hAnsi="Times New Roman" w:cs="Times New Roman"/>
+          <w:sz w:val="18"/>
+          <w:szCs w:val="18"/>
+          <w:vertAlign w:val="subscript"/>
+        </w:rPr>
+        <w:t>doy,year</w:t>
+      </w:r>
+      <w:proofErr w:type="spellEnd"/>
+      <w:r>
+        <w:rPr>
+          <w:rFonts w:ascii="Times New Roman" w:hAnsi="Times New Roman" w:cs="Times New Roman"/>
+          <w:sz w:val="18"/>
+          <w:szCs w:val="18"/>
+          <w:vertAlign w:val="subscript"/>
+        </w:rPr>
+        <w:t>,(</w:t>
+      </w:r>
+      <w:proofErr w:type="spellStart"/>
+      <w:r>
+        <w:rPr>
+          <w:rFonts w:ascii="Times New Roman" w:hAnsi="Times New Roman" w:cs="Times New Roman"/>
+          <w:sz w:val="18"/>
+          <w:szCs w:val="18"/>
+          <w:vertAlign w:val="subscript"/>
+        </w:rPr>
+        <w:t>salinity,temperature</w:t>
+      </w:r>
+      <w:proofErr w:type="spellEnd"/>
+      <w:r>
+        <w:rPr>
+          <w:rFonts w:ascii="Times New Roman" w:hAnsi="Times New Roman" w:cs="Times New Roman"/>
+          <w:sz w:val="18"/>
+          <w:szCs w:val="18"/>
+          <w:vertAlign w:val="subscript"/>
+        </w:rPr>
+        <w:t>))</w:t>
+      </w:r>
+      <w:r>
+        <w:rPr>
+          <w:rFonts w:ascii="Times New Roman" w:hAnsi="Times New Roman" w:cs="Times New Roman"/>
+          <w:sz w:val="18"/>
+          <w:szCs w:val="18"/>
+        </w:rPr>
+        <w:t xml:space="preserve">. </w:t>
+      </w:r>
+    </w:p>
+    <w:p>
+      <w:pPr>
+        <w:spacing w:after="0"/>
+        <w:rPr>
+          <w:rFonts w:ascii="Times New Roman" w:hAnsi="Times New Roman" w:cs="Times New Roman"/>
+          <w:sz w:val="18"/>
+          <w:szCs w:val="18"/>
+        </w:rPr>
+      </w:pPr>
+      <w:r>
+        <w:rPr>
+          <w:rFonts w:ascii="Times New Roman" w:hAnsi="Times New Roman" w:cs="Times New Roman"/>
+          <w:sz w:val="18"/>
+          <w:szCs w:val="18"/>
+        </w:rPr>
+        <w:t xml:space="preserve">7. </w:t>
+      </w:r>
+      <w:r>
+        <w:rPr>
+          <w:rFonts w:ascii="Times New Roman" w:hAnsi="Times New Roman" w:cs="Times New Roman"/>
+          <w:sz w:val="18"/>
+          <w:szCs w:val="18"/>
+        </w:rPr>
+        <w:t xml:space="preserve">The second best-performing model for </w:t>
+      </w:r>
+      <w:r>
+        <w:rPr>
+          <w:rFonts w:ascii="Times New Roman" w:hAnsi="Times New Roman" w:cs="Times New Roman"/>
+          <w:sz w:val="18"/>
+          <w:szCs w:val="18"/>
+        </w:rPr>
+        <w:t xml:space="preserve">northern rock sole </w:t>
+      </w:r>
+      <w:r>
+        <w:rPr>
+          <w:rFonts w:ascii="Times New Roman" w:hAnsi="Times New Roman" w:cs="Times New Roman"/>
+          <w:sz w:val="18"/>
+          <w:szCs w:val="18"/>
+        </w:rPr>
+        <w:t>larvae was the additive temperature formulation:</w:t>
+      </w:r>
+      <w:r>
+        <w:rPr>
+          <w:sz w:val="18"/>
+          <w:szCs w:val="18"/>
+        </w:rPr>
+        <w:t xml:space="preserve"> </w:t>
+      </w:r>
+      <w:r>
+        <w:rPr>
+          <w:rFonts w:ascii="Times New Roman" w:hAnsi="Times New Roman" w:cs="Times New Roman"/>
+          <w:sz w:val="18"/>
+          <w:szCs w:val="18"/>
+        </w:rPr>
+        <w:t>(</w:t>
+      </w:r>
+      <w:r>
+        <w:rPr>
+          <w:rFonts w:ascii="Times New Roman" w:hAnsi="Times New Roman" w:cs="Times New Roman"/>
+          <w:sz w:val="18"/>
+          <w:szCs w:val="18"/>
+        </w:rPr>
+        <w:t>l</w:t>
+      </w:r>
+      <w:r>
+        <w:rPr>
+          <w:rFonts w:ascii="Times New Roman" w:hAnsi="Times New Roman" w:cs="Times New Roman"/>
+          <w:sz w:val="18"/>
+          <w:szCs w:val="18"/>
+        </w:rPr>
+        <w:t>og(Catch per 10m^2 )+1)=factor(year) ~ s(</w:t>
+      </w:r>
+      <w:proofErr w:type="spellStart"/>
+      <w:r>
+        <w:rPr>
+          <w:rFonts w:ascii="Times New Roman" w:hAnsi="Times New Roman" w:cs="Times New Roman"/>
+          <w:sz w:val="18"/>
+          <w:szCs w:val="18"/>
+        </w:rPr>
+        <w:t>doy,k</w:t>
+      </w:r>
+      <w:proofErr w:type="spellEnd"/>
+      <w:r>
+        <w:rPr>
+          <w:rFonts w:ascii="Times New Roman" w:hAnsi="Times New Roman" w:cs="Times New Roman"/>
+          <w:sz w:val="18"/>
+          <w:szCs w:val="18"/>
+        </w:rPr>
+        <w:t xml:space="preserve">=5) + s(bottom depth) + s(temperature)+ </w:t>
+      </w:r>
+      <w:r>
+        <w:rPr>
+          <w:rFonts w:ascii="Times New Roman" w:hAnsi="Times New Roman" w:cs="Times New Roman"/>
+          <w:i/>
+          <w:iCs/>
+          <w:sz w:val="18"/>
+          <w:szCs w:val="18"/>
+        </w:rPr>
+        <w:t>e</w:t>
+      </w:r>
+      <w:r>
+        <w:rPr>
+          <w:rFonts w:ascii="Times New Roman" w:hAnsi="Times New Roman" w:cs="Times New Roman"/>
+          <w:sz w:val="18"/>
+          <w:szCs w:val="18"/>
+          <w:vertAlign w:val="subscript"/>
+        </w:rPr>
+        <w:t>(</w:t>
+      </w:r>
+      <w:proofErr w:type="spellStart"/>
+      <w:r>
+        <w:rPr>
+          <w:rFonts w:ascii="Times New Roman" w:hAnsi="Times New Roman" w:cs="Times New Roman"/>
+          <w:sz w:val="18"/>
+          <w:szCs w:val="18"/>
+          <w:vertAlign w:val="subscript"/>
+        </w:rPr>
+        <w:t>doy,year</w:t>
+      </w:r>
+      <w:proofErr w:type="spellEnd"/>
+      <w:r>
+        <w:rPr>
+          <w:rFonts w:ascii="Times New Roman" w:hAnsi="Times New Roman" w:cs="Times New Roman"/>
+          <w:sz w:val="18"/>
+          <w:szCs w:val="18"/>
+          <w:vertAlign w:val="subscript"/>
+        </w:rPr>
+        <w:t>,(</w:t>
+      </w:r>
+      <w:proofErr w:type="spellStart"/>
+      <w:r>
+        <w:rPr>
+          <w:rFonts w:ascii="Times New Roman" w:hAnsi="Times New Roman" w:cs="Times New Roman"/>
+          <w:sz w:val="18"/>
+          <w:szCs w:val="18"/>
+          <w:vertAlign w:val="subscript"/>
+        </w:rPr>
+        <w:t>salinity,temperature</w:t>
+      </w:r>
+      <w:proofErr w:type="spellEnd"/>
+      <w:r>
+        <w:rPr>
+          <w:rFonts w:ascii="Times New Roman" w:hAnsi="Times New Roman" w:cs="Times New Roman"/>
+          <w:sz w:val="18"/>
+          <w:szCs w:val="18"/>
+          <w:vertAlign w:val="subscript"/>
+        </w:rPr>
+        <w:t>))</w:t>
+      </w:r>
+      <w:r>
+        <w:rPr>
+          <w:rFonts w:ascii="Times New Roman" w:hAnsi="Times New Roman" w:cs="Times New Roman"/>
+          <w:sz w:val="18"/>
+          <w:szCs w:val="18"/>
+        </w:rPr>
+        <w:t xml:space="preserve">. </w:t>
+      </w:r>
+    </w:p>
+    <w:p>
+      <w:pPr>
+        <w:rPr>
+          <w:sz w:val="18"/>
+          <w:szCs w:val="18"/>
+        </w:rPr>
+      </w:pPr>
+    </w:p>
     <w:p>
       <w:pPr>
         <w:sectPr>
@@ -5441,15 +6665,15 @@
           <w:noProof/>
         </w:rPr>
         <w:drawing>
-          <wp:anchor distT="0" distB="0" distL="114300" distR="114300" simplePos="0" relativeHeight="251665408" behindDoc="0" locked="0" layoutInCell="1" allowOverlap="1" wp14:anchorId="572E172A" wp14:editId="087BE216">
+          <wp:anchor distT="0" distB="0" distL="114300" distR="114300" simplePos="0" relativeHeight="251665408" behindDoc="0" locked="0" layoutInCell="1" allowOverlap="1" wp14:anchorId="572E172A" wp14:editId="29A08A80">
             <wp:simplePos x="0" y="0"/>
             <wp:positionH relativeFrom="page">
-              <wp:posOffset>3697491</wp:posOffset>
+              <wp:posOffset>3593950</wp:posOffset>
             </wp:positionH>
             <wp:positionV relativeFrom="paragraph">
-              <wp:posOffset>204470</wp:posOffset>
+              <wp:posOffset>240030</wp:posOffset>
             </wp:positionV>
-            <wp:extent cx="3225165" cy="3297555"/>
+            <wp:extent cx="3225165" cy="3225165"/>
             <wp:effectExtent l="0" t="0" r="0" b="0"/>
             <wp:wrapSquare wrapText="bothSides"/>
             <wp:docPr id="8" name="Picture 8"/>
@@ -5478,7 +6702,7 @@
                   <pic:spPr>
                     <a:xfrm>
                       <a:off x="0" y="0"/>
-                      <a:ext cx="3225165" cy="3297555"/>
+                      <a:ext cx="3225165" cy="3225165"/>
                     </a:xfrm>
                     <a:prstGeom prst="rect">
                       <a:avLst/>
@@ -5501,15 +6725,15 @@
           <w:noProof/>
         </w:rPr>
         <w:drawing>
-          <wp:anchor distT="0" distB="0" distL="114300" distR="114300" simplePos="0" relativeHeight="251722752" behindDoc="0" locked="0" layoutInCell="1" allowOverlap="1" wp14:anchorId="6DA7F9FD" wp14:editId="3A48E906">
+          <wp:anchor distT="0" distB="0" distL="114300" distR="114300" simplePos="0" relativeHeight="251722752" behindDoc="0" locked="0" layoutInCell="1" allowOverlap="1" wp14:anchorId="6DA7F9FD" wp14:editId="2D145893">
             <wp:simplePos x="0" y="0"/>
             <wp:positionH relativeFrom="page">
-              <wp:align>right</wp:align>
+              <wp:posOffset>6891530</wp:posOffset>
             </wp:positionH>
             <wp:positionV relativeFrom="paragraph">
-              <wp:posOffset>249632</wp:posOffset>
+              <wp:posOffset>292355</wp:posOffset>
             </wp:positionV>
-            <wp:extent cx="3094990" cy="3208020"/>
+            <wp:extent cx="3094990" cy="3051810"/>
             <wp:effectExtent l="0" t="0" r="0" b="0"/>
             <wp:wrapSquare wrapText="bothSides"/>
             <wp:docPr id="3" name="Picture 3"/>
@@ -5538,7 +6762,7 @@
                   <pic:spPr>
                     <a:xfrm>
                       <a:off x="0" y="0"/>
-                      <a:ext cx="3094990" cy="3208020"/>
+                      <a:ext cx="3094990" cy="3051810"/>
                     </a:xfrm>
                     <a:prstGeom prst="rect">
                       <a:avLst/>
@@ -5561,15 +6785,15 @@
           <w:noProof/>
         </w:rPr>
         <w:drawing>
-          <wp:anchor distT="0" distB="0" distL="114300" distR="114300" simplePos="0" relativeHeight="251664384" behindDoc="0" locked="0" layoutInCell="1" allowOverlap="1" wp14:anchorId="7C53A134" wp14:editId="2940D560">
+          <wp:anchor distT="0" distB="0" distL="114300" distR="114300" simplePos="0" relativeHeight="251664384" behindDoc="0" locked="0" layoutInCell="1" allowOverlap="1" wp14:anchorId="7C53A134" wp14:editId="0ADD078A">
             <wp:simplePos x="0" y="0"/>
             <wp:positionH relativeFrom="margin">
-              <wp:posOffset>-653841</wp:posOffset>
+              <wp:posOffset>-713433</wp:posOffset>
             </wp:positionH>
             <wp:positionV relativeFrom="paragraph">
-              <wp:posOffset>164072</wp:posOffset>
+              <wp:posOffset>167005</wp:posOffset>
             </wp:positionV>
-            <wp:extent cx="3305175" cy="3379470"/>
+            <wp:extent cx="3305175" cy="3375660"/>
             <wp:effectExtent l="0" t="0" r="9525" b="0"/>
             <wp:wrapSquare wrapText="bothSides"/>
             <wp:docPr id="7" name="Picture 7"/>
@@ -5598,7 +6822,7 @@
                   <pic:spPr>
                     <a:xfrm>
                       <a:off x="0" y="0"/>
-                      <a:ext cx="3305175" cy="3379470"/>
+                      <a:ext cx="3305175" cy="3375660"/>
                     </a:xfrm>
                     <a:prstGeom prst="rect">
                       <a:avLst/>
@@ -5682,25 +6906,22 @@
                               <w:t>MSE</w:t>
                             </w:r>
                             <w:r>
-                              <w:t xml:space="preserve"> reduction: 0.1</w:t>
+                              <w:t xml:space="preserve"> reduction: 0.</w:t>
                             </w:r>
                             <w:r>
-                              <w:t>49</w:t>
+                              <w:t>112</w:t>
                             </w:r>
                             <w:r>
                               <w:t xml:space="preserve">, AIC reduction: </w:t>
                             </w:r>
                             <w:r>
-                              <w:t>381.28</w:t>
+                              <w:t>192.76</w:t>
                             </w:r>
                             <w:r>
-                              <w:t>, Deviance Explained: 7</w:t>
+                              <w:t xml:space="preserve">, Deviance Explained: </w:t>
                             </w:r>
                             <w:r>
-                              <w:t>0.</w:t>
-                            </w:r>
-                            <w:r>
-                              <w:t>9</w:t>
+                              <w:t>61.8</w:t>
                             </w:r>
                             <w:r>
                               <w:t>%</w:t>
@@ -5725,7 +6946,11 @@
           </mc:Choice>
           <mc:Fallback>
             <w:pict>
-              <v:shape w14:anchorId="39B8DC86" id="Text Box 60" o:spid="_x0000_s1027" type="#_x0000_t202" style="position:absolute;margin-left:0;margin-top:10.35pt;width:268.15pt;height:.05pt;z-index:251745280;visibility:visible;mso-wrap-style:square;mso-width-percent:0;mso-wrap-distance-left:9pt;mso-wrap-distance-top:0;mso-wrap-distance-right:9pt;mso-wrap-distance-bottom:0;mso-position-horizontal:center;mso-position-horizontal-relative:margin;mso-position-vertical:absolute;mso-position-vertical-relative:text;mso-width-percent:0;mso-width-relative:margin;v-text-anchor:top" o:gfxdata="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" stroked="f">
+              <v:shapetype w14:anchorId="39B8DC86" id="_x0000_t202" coordsize="21600,21600" o:spt="202" path="m,l,21600r21600,l21600,xe">
+                <v:stroke joinstyle="miter"/>
+                <v:path gradientshapeok="t" o:connecttype="rect"/>
+              </v:shapetype>
+              <v:shape id="Text Box 60" o:spid="_x0000_s1027" type="#_x0000_t202" style="position:absolute;margin-left:0;margin-top:10.35pt;width:268.15pt;height:.05pt;z-index:251745280;visibility:visible;mso-wrap-style:square;mso-width-percent:0;mso-wrap-distance-left:9pt;mso-wrap-distance-top:0;mso-wrap-distance-right:9pt;mso-wrap-distance-bottom:0;mso-position-horizontal:center;mso-position-horizontal-relative:margin;mso-position-vertical:absolute;mso-position-vertical-relative:text;mso-width-percent:0;mso-width-relative:margin;v-text-anchor:top" o:gfxdata="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" stroked="f">
                 <v:textbox style="mso-fit-shape-to-text:t" inset="0,0,0,0">
                   <w:txbxContent>
                     <w:p>
@@ -5739,25 +6964,22 @@
                         <w:t>MSE</w:t>
                       </w:r>
                       <w:r>
-                        <w:t xml:space="preserve"> reduction: 0.1</w:t>
+                        <w:t xml:space="preserve"> reduction: 0.</w:t>
                       </w:r>
                       <w:r>
-                        <w:t>49</w:t>
+                        <w:t>112</w:t>
                       </w:r>
                       <w:r>
                         <w:t xml:space="preserve">, AIC reduction: </w:t>
                       </w:r>
                       <w:r>
-                        <w:t>381.28</w:t>
+                        <w:t>192.76</w:t>
                       </w:r>
                       <w:r>
-                        <w:t>, Deviance Explained: 7</w:t>
+                        <w:t xml:space="preserve">, Deviance Explained: </w:t>
                       </w:r>
                       <w:r>
-                        <w:t>0.</w:t>
-                      </w:r>
-                      <w:r>
-                        <w:t>9</w:t>
+                        <w:t>61.8</w:t>
                       </w:r>
                       <w:r>
                         <w:t>%</w:t>
@@ -6625,7 +7847,15 @@
                               </w:rPr>
                             </w:pPr>
                             <w:r>
-                              <w:t xml:space="preserve">Additive temp model: </w:t>
+                              <w:t xml:space="preserve">Additive </w:t>
+                            </w:r>
+                            <w:proofErr w:type="gramStart"/>
+                            <w:r>
+                              <w:t>temp</w:t>
+                            </w:r>
+                            <w:proofErr w:type="gramEnd"/>
+                            <w:r>
+                              <w:t xml:space="preserve"> model: </w:t>
                             </w:r>
                             <w:r>
                               <w:t>Deviance explained 61.</w:t>

</xml_diff>